<commit_message>
SRS et Plan de Projet
</commit_message>
<xml_diff>
--- a/Artefacts/Plan de projet.docx
+++ b/Artefacts/Plan de projet.docx
@@ -203,7 +203,7 @@
           <w:szCs w:val="28"/>
           <w:rtl w:val="0"/>
         </w:rPr>
-        <w:t xml:space="preserve">Version 2.0</w:t>
+        <w:t xml:space="preserve">Version 3.1</w:t>
       </w:r>
     </w:p>
     <w:p>
@@ -1549,6 +1549,222 @@
               <w:rPr>
                 <w:rtl w:val="0"/>
               </w:rPr>
+            </w:r>
+          </w:p>
+        </w:tc>
+      </w:tr>
+      <w:tr>
+        <w:tc>
+          <w:tcPr/>
+          <w:p>
+            <w:pPr>
+              <w:keepNext w:val="0"/>
+              <w:keepLines w:val="1"/>
+              <w:widowControl w:val="0"/>
+              <w:pBdr>
+                <w:top w:space="0" w:sz="0" w:val="nil"/>
+                <w:left w:space="0" w:sz="0" w:val="nil"/>
+                <w:bottom w:space="0" w:sz="0" w:val="nil"/>
+                <w:right w:space="0" w:sz="0" w:val="nil"/>
+                <w:between w:space="0" w:sz="0" w:val="nil"/>
+              </w:pBdr>
+              <w:shd w:fill="auto" w:val="clear"/>
+              <w:spacing w:after="120" w:before="0" w:line="240" w:lineRule="auto"/>
+              <w:ind w:left="0" w:right="0" w:firstLine="0"/>
+              <w:jc w:val="center"/>
+              <w:rPr/>
+            </w:pPr>
+            <w:r>
+              <w:rPr>
+                <w:rtl w:val="0"/>
+              </w:rPr>
+              <w:t xml:space="preserve">2021-04-15</w:t>
+            </w:r>
+          </w:p>
+        </w:tc>
+        <w:tc>
+          <w:tcPr/>
+          <w:p>
+            <w:pPr>
+              <w:keepNext w:val="0"/>
+              <w:keepLines w:val="1"/>
+              <w:widowControl w:val="0"/>
+              <w:pBdr>
+                <w:top w:space="0" w:sz="0" w:val="nil"/>
+                <w:left w:space="0" w:sz="0" w:val="nil"/>
+                <w:bottom w:space="0" w:sz="0" w:val="nil"/>
+                <w:right w:space="0" w:sz="0" w:val="nil"/>
+                <w:between w:space="0" w:sz="0" w:val="nil"/>
+              </w:pBdr>
+              <w:shd w:fill="auto" w:val="clear"/>
+              <w:spacing w:after="120" w:before="0" w:line="240" w:lineRule="auto"/>
+              <w:ind w:left="0" w:right="0" w:firstLine="0"/>
+              <w:jc w:val="center"/>
+              <w:rPr/>
+            </w:pPr>
+            <w:r>
+              <w:rPr>
+                <w:rtl w:val="0"/>
+              </w:rPr>
+              <w:t xml:space="preserve">3.0</w:t>
+            </w:r>
+          </w:p>
+        </w:tc>
+        <w:tc>
+          <w:tcPr/>
+          <w:p>
+            <w:pPr>
+              <w:keepNext w:val="0"/>
+              <w:keepLines w:val="1"/>
+              <w:widowControl w:val="0"/>
+              <w:pBdr>
+                <w:top w:space="0" w:sz="0" w:val="nil"/>
+                <w:left w:space="0" w:sz="0" w:val="nil"/>
+                <w:bottom w:space="0" w:sz="0" w:val="nil"/>
+                <w:right w:space="0" w:sz="0" w:val="nil"/>
+                <w:between w:space="0" w:sz="0" w:val="nil"/>
+              </w:pBdr>
+              <w:shd w:fill="auto" w:val="clear"/>
+              <w:spacing w:after="120" w:before="0" w:line="240" w:lineRule="auto"/>
+              <w:ind w:left="0" w:right="0" w:firstLine="0"/>
+              <w:jc w:val="left"/>
+              <w:rPr/>
+            </w:pPr>
+            <w:r>
+              <w:rPr>
+                <w:rtl w:val="0"/>
+              </w:rPr>
+              <w:t xml:space="preserve">Première correction de l’appel d’offre</w:t>
+            </w:r>
+          </w:p>
+        </w:tc>
+        <w:tc>
+          <w:tcPr/>
+          <w:p>
+            <w:pPr>
+              <w:keepNext w:val="0"/>
+              <w:keepLines w:val="1"/>
+              <w:widowControl w:val="0"/>
+              <w:pBdr>
+                <w:top w:space="0" w:sz="0" w:val="nil"/>
+                <w:left w:space="0" w:sz="0" w:val="nil"/>
+                <w:bottom w:space="0" w:sz="0" w:val="nil"/>
+                <w:right w:space="0" w:sz="0" w:val="nil"/>
+                <w:between w:space="0" w:sz="0" w:val="nil"/>
+              </w:pBdr>
+              <w:shd w:fill="auto" w:val="clear"/>
+              <w:spacing w:after="120" w:before="0" w:line="240" w:lineRule="auto"/>
+              <w:ind w:left="0" w:right="0" w:firstLine="0"/>
+              <w:jc w:val="center"/>
+              <w:rPr/>
+            </w:pPr>
+            <w:r>
+              <w:rPr>
+                <w:rtl w:val="0"/>
+              </w:rPr>
+              <w:t xml:space="preserve">Augustin Bouchard</w:t>
+            </w:r>
+          </w:p>
+        </w:tc>
+      </w:tr>
+      <w:tr>
+        <w:tc>
+          <w:tcPr/>
+          <w:p>
+            <w:pPr>
+              <w:keepNext w:val="0"/>
+              <w:keepLines w:val="1"/>
+              <w:widowControl w:val="0"/>
+              <w:pBdr>
+                <w:top w:space="0" w:sz="0" w:val="nil"/>
+                <w:left w:space="0" w:sz="0" w:val="nil"/>
+                <w:bottom w:space="0" w:sz="0" w:val="nil"/>
+                <w:right w:space="0" w:sz="0" w:val="nil"/>
+                <w:between w:space="0" w:sz="0" w:val="nil"/>
+              </w:pBdr>
+              <w:shd w:fill="auto" w:val="clear"/>
+              <w:spacing w:after="120" w:before="0" w:line="240" w:lineRule="auto"/>
+              <w:ind w:left="0" w:right="0" w:firstLine="0"/>
+              <w:jc w:val="center"/>
+              <w:rPr/>
+            </w:pPr>
+            <w:r>
+              <w:rPr>
+                <w:rtl w:val="0"/>
+              </w:rPr>
+              <w:t xml:space="preserve">2021-04-19</w:t>
+            </w:r>
+          </w:p>
+        </w:tc>
+        <w:tc>
+          <w:tcPr/>
+          <w:p>
+            <w:pPr>
+              <w:keepNext w:val="0"/>
+              <w:keepLines w:val="1"/>
+              <w:widowControl w:val="0"/>
+              <w:pBdr>
+                <w:top w:space="0" w:sz="0" w:val="nil"/>
+                <w:left w:space="0" w:sz="0" w:val="nil"/>
+                <w:bottom w:space="0" w:sz="0" w:val="nil"/>
+                <w:right w:space="0" w:sz="0" w:val="nil"/>
+                <w:between w:space="0" w:sz="0" w:val="nil"/>
+              </w:pBdr>
+              <w:shd w:fill="auto" w:val="clear"/>
+              <w:spacing w:after="120" w:before="0" w:line="240" w:lineRule="auto"/>
+              <w:ind w:left="0" w:right="0" w:firstLine="0"/>
+              <w:jc w:val="center"/>
+              <w:rPr/>
+            </w:pPr>
+            <w:r>
+              <w:rPr>
+                <w:rtl w:val="0"/>
+              </w:rPr>
+              <w:t xml:space="preserve">3.1</w:t>
+            </w:r>
+          </w:p>
+        </w:tc>
+        <w:tc>
+          <w:tcPr/>
+          <w:p>
+            <w:pPr>
+              <w:keepLines w:val="1"/>
+              <w:spacing w:after="120" w:lineRule="auto"/>
+              <w:rPr/>
+            </w:pPr>
+            <w:r>
+              <w:rPr>
+                <w:rtl w:val="0"/>
+              </w:rPr>
+              <w:t xml:space="preserve">Révision pour la remise du projet</w:t>
+            </w:r>
+          </w:p>
+        </w:tc>
+        <w:tc>
+          <w:tcPr/>
+          <w:p>
+            <w:pPr>
+              <w:keepNext w:val="0"/>
+              <w:keepLines w:val="1"/>
+              <w:widowControl w:val="0"/>
+              <w:pBdr>
+                <w:top w:space="0" w:sz="0" w:val="nil"/>
+                <w:left w:space="0" w:sz="0" w:val="nil"/>
+                <w:bottom w:space="0" w:sz="0" w:val="nil"/>
+                <w:right w:space="0" w:sz="0" w:val="nil"/>
+                <w:between w:space="0" w:sz="0" w:val="nil"/>
+              </w:pBdr>
+              <w:shd w:fill="auto" w:val="clear"/>
+              <w:spacing w:after="120" w:before="0" w:line="240" w:lineRule="auto"/>
+              <w:ind w:left="0" w:right="0" w:firstLine="0"/>
+              <w:jc w:val="center"/>
+              <w:rPr/>
+            </w:pPr>
+            <w:r>
+              <w:rPr>
+                <w:rtl w:val="0"/>
+              </w:rPr>
+              <w:t xml:space="preserve">Augustin Bouchard</w:t>
             </w:r>
           </w:p>
         </w:tc>
@@ -2210,7 +2426,7 @@
               <w:vertAlign w:val="baseline"/>
               <w:rtl w:val="0"/>
             </w:rPr>
-            <w:t xml:space="preserve">4</w:t>
+            <w:t xml:space="preserve">5</w:t>
           </w:r>
           <w:r>
             <w:fldChar w:fldCharType="end"/>
@@ -2474,7 +2690,7 @@
               <w:vertAlign w:val="baseline"/>
               <w:rtl w:val="0"/>
             </w:rPr>
-            <w:t xml:space="preserve">7</w:t>
+            <w:t xml:space="preserve">8</w:t>
           </w:r>
           <w:r>
             <w:fldChar w:fldCharType="end"/>
@@ -2562,7 +2778,7 @@
               <w:vertAlign w:val="baseline"/>
               <w:rtl w:val="0"/>
             </w:rPr>
-            <w:t xml:space="preserve">7</w:t>
+            <w:t xml:space="preserve">9</w:t>
           </w:r>
           <w:r>
             <w:fldChar w:fldCharType="end"/>
@@ -2650,7 +2866,7 @@
               <w:vertAlign w:val="baseline"/>
               <w:rtl w:val="0"/>
             </w:rPr>
-            <w:t xml:space="preserve">9</w:t>
+            <w:t xml:space="preserve">10</w:t>
           </w:r>
           <w:r>
             <w:fldChar w:fldCharType="end"/>
@@ -2738,7 +2954,7 @@
               <w:vertAlign w:val="baseline"/>
               <w:rtl w:val="0"/>
             </w:rPr>
-            <w:t xml:space="preserve">10</w:t>
+            <w:t xml:space="preserve">12</w:t>
           </w:r>
           <w:r>
             <w:fldChar w:fldCharType="end"/>
@@ -2921,7 +3137,46 @@
         <w:rPr>
           <w:rtl w:val="0"/>
         </w:rPr>
-        <w:t xml:space="preserve">L’équipe propose le développement d’une application développée avec le framework Angular, conçue pour être un exécutable Windows avec l’outil Electron (client-lourd). En parallèle, une application compatible avec Android 9 et plus sera développée sur Android Studio avec le langage de programmation Kotlin. Les deux applications communiqueront entre elles grâce à un serveur et une base de données tous deux déployés sur Microsoft Azure. </w:t>
+        <w:t xml:space="preserve">Le projet </w:t>
+      </w:r>
+      <w:r>
+        <w:rPr>
+          <w:i w:val="1"/>
+          <w:rtl w:val="0"/>
+        </w:rPr>
+        <w:t xml:space="preserve">Fais-moi un dessin</w:t>
+      </w:r>
+      <w:r>
+        <w:rPr>
+          <w:rtl w:val="0"/>
+        </w:rPr>
+        <w:t xml:space="preserve"> sera composé de deux applications, un serveur et une base de données. Le projet consiste à créer une application similaire à skribbl.io permettant aux utilisateurs de jouer ensemble. Les parties de  </w:t>
+      </w:r>
+      <w:r>
+        <w:rPr>
+          <w:i w:val="1"/>
+          <w:rtl w:val="0"/>
+        </w:rPr>
+        <w:t xml:space="preserve">Fais-moi un dessin </w:t>
+      </w:r>
+      <w:r>
+        <w:rPr>
+          <w:rtl w:val="0"/>
+        </w:rPr>
+        <w:t xml:space="preserve">consistent à regarder un joueur dessiner et deviner le mot qu’il essaie de représenter. D’autres fonctionnalités supplémentaires seront implémentées et elles sont disponibles dans le SRS. L’équipe propose le développement d’une application développée avec le framework Angular, conçue pour être un exécutable Windows avec l’outil Electron (client-lourd). Cette application sera une évolution du logiciel </w:t>
+      </w:r>
+      <w:r>
+        <w:rPr>
+          <w:i w:val="1"/>
+          <w:rtl w:val="0"/>
+        </w:rPr>
+        <w:t xml:space="preserve">Polydessin </w:t>
+      </w:r>
+      <w:r>
+        <w:rPr>
+          <w:rtl w:val="0"/>
+        </w:rPr>
+        <w:t xml:space="preserve">développé lors du projet 2. En parallèle, une application compatible avec Android 9 et plus sera développée sur Android Studio avec le langage de programmation Kotlin. Les deux applications communiqueront entre elles grâce à un serveur en Node.js déployé sur Heroku et une base de données déployée sur Microsoft Azure. </w:t>
       </w:r>
       <w:r>
         <w:rPr>
@@ -3008,7 +3263,7 @@
         <w:rPr>
           <w:rtl w:val="0"/>
         </w:rPr>
-        <w:t xml:space="preserve">Pour porter le projet à terme, l’équipe sera composée de 6 étudiants en ingénierie. Chacun des membres de l’équipe devra être en possession  d’un ordinateur assez puissant pour développer les différents logiciels désirés. Chacun des membres de l’équipe devra aussi posséder une connexion internet haute-vitesse acceptable pour faciliter la communication et l’échange d’information. L’équipe devra aussi être en mesure de se rencontrer en personnes à quelques reprises durant le projet. </w:t>
+        <w:t xml:space="preserve">Pour porter le projet à terme, l’équipe sera composée de 6 étudiants en ingénierie. Chacun des membres de l’équipe devra être en possession  d’un ordinateur assez puissant pour développer les différents logiciels désirés. Chacun des membres de l’équipe devra aussi posséder une connexion internet haute-vitesse acceptable pour faciliter la communication et l’échange d’information. L’équipe devra aussi être en mesure de se rencontrer en personnes toutes les deux semaines durant le projet. </w:t>
       </w:r>
     </w:p>
     <w:p>
@@ -3207,7 +3462,7 @@
         <w:rPr>
           <w:rtl w:val="0"/>
         </w:rPr>
-        <w:t xml:space="preserve">Les exigences essentielles et souhaitables ont été sélectionnées en équipe. Certaines révisions ont été faites à plusieurs reprises en équipe de trois. Toutes les exigences sont coulées dans le béton et ne seront pas sujet à changement. </w:t>
+        <w:t xml:space="preserve">Les exigences essentielles et souhaitables ont été sélectionnées en équipe. Certaines révisions ont été faites à plusieurs reprises en équipe de trois. </w:t>
       </w:r>
     </w:p>
     <w:p>
@@ -3231,7 +3486,7 @@
         <w:rPr>
           <w:rtl w:val="0"/>
         </w:rPr>
-        <w:t xml:space="preserve">Les exigences souhaitables seront sélectionnées lors des réunions hebdomadaires des équipes une fois la majorité des exigences essentielles réalisées. Lors d’un problème avec une exigence, le responsable devra communiquer ce dernier dans un salon virtuel nommé problème. L’équipe sera responsable de consulter ce salon régulièrement et d’aider les personnes bloquées. La formation de paires sera recommandée. Si le problème persiste, l’exigence souhaitable sera amenée à la réunion suivante, ou l’équipe pourra prendre une décision par consensus.  </w:t>
+        <w:t xml:space="preserve">Les exigences souhaitables seront sélectionnées lors des réunions hebdomadaires des équipes une fois la majorité des exigences essentielles réalisées. Lors d’un problème avec une exigence, le responsable devra communiquer ce dernier dans un salon virtuel nommé problème. L’équipe sera responsable de consulter ce salon régulièrement et d’aider les personnes bloquées. La formation de paires sera recommandée. Si le problème persiste, l’exigence souhaitable sera amenée à la réunion suivante, ou l’équipe pourra prendre une décision par consensus. Il sera possible à ce moment de consulter le client pour discuter des problèmes et des solutions disponibles. L’équipe pourra aussi changer ses priorités dans le cas des exigences souhaitables. </w:t>
       </w:r>
     </w:p>
     <w:p>
@@ -3317,6 +3572,18 @@
     </w:p>
     <w:p>
       <w:pPr>
+        <w:jc w:val="both"/>
+        <w:rPr/>
+      </w:pPr>
+      <w:r>
+        <w:rPr>
+          <w:rtl w:val="0"/>
+        </w:rPr>
+        <w:t xml:space="preserve">Un plan de test sera rédigé. Toutes les stratégies de test s’y retrouvent. Il sera important de remplir un document de résultats de tests logiciels et de corriger tous les tests qui ont échoué. </w:t>
+      </w:r>
+    </w:p>
+    <w:p>
+      <w:pPr>
         <w:pStyle w:val="Heading2"/>
         <w:ind w:left="0" w:firstLine="0"/>
         <w:rPr/>
@@ -3328,6 +3595,11 @@
           <w:rtl w:val="0"/>
         </w:rPr>
         <w:t xml:space="preserve">3.3. Gestion de risque</w:t>
+      </w:r>
+      <w:r>
+        <w:rPr>
+          <w:rtl w:val="0"/>
+        </w:rPr>
       </w:r>
     </w:p>
     <w:p>
@@ -3929,7 +4201,7 @@
     <w:tbl>
       <w:tblPr>
         <w:tblStyle w:val="Table2"/>
-        <w:tblW w:w="9468.0" w:type="dxa"/>
+        <w:tblW w:w="9480.0" w:type="dxa"/>
         <w:jc w:val="left"/>
         <w:tblInd w:w="108.0" w:type="dxa"/>
         <w:tblBorders>
@@ -3946,15 +4218,15 @@
       <w:tblGrid>
         <w:gridCol w:w="1008"/>
         <w:gridCol w:w="3234"/>
-        <w:gridCol w:w="938"/>
-        <w:gridCol w:w="1120"/>
+        <w:gridCol w:w="825"/>
+        <w:gridCol w:w="1245"/>
         <w:gridCol w:w="3168"/>
         <w:tblGridChange w:id="0">
           <w:tblGrid>
             <w:gridCol w:w="1008"/>
             <w:gridCol w:w="3234"/>
-            <w:gridCol w:w="938"/>
-            <w:gridCol w:w="1120"/>
+            <w:gridCol w:w="825"/>
+            <w:gridCol w:w="1245"/>
             <w:gridCol w:w="3168"/>
           </w:tblGrid>
         </w:tblGridChange>
@@ -4505,31 +4777,17 @@
               <w:ind w:left="0" w:right="0" w:firstLine="0"/>
               <w:jc w:val="center"/>
               <w:rPr>
-                <w:rFonts w:ascii="Times New Roman" w:cs="Times New Roman" w:eastAsia="Times New Roman" w:hAnsi="Times New Roman"/>
-                <w:b w:val="0"/>
-                <w:i w:val="0"/>
-                <w:smallCaps w:val="0"/>
-                <w:strike w:val="0"/>
-                <w:color w:val="000000"/>
-                <w:sz w:val="18"/>
-                <w:szCs w:val="18"/>
-                <w:u w:val="none"/>
-                <w:shd w:fill="auto" w:val="clear"/>
-                <w:vertAlign w:val="baseline"/>
-              </w:rPr>
-            </w:pPr>
-            <w:r>
-              <w:rPr>
-                <w:sz w:val="18"/>
-                <w:szCs w:val="18"/>
-                <w:rtl w:val="0"/>
-              </w:rPr>
-              <w:t xml:space="preserve">Fiabilité</w:t>
-            </w:r>
-            <w:r>
-              <w:rPr>
-                <w:rtl w:val="0"/>
-              </w:rPr>
+                <w:sz w:val="18"/>
+                <w:szCs w:val="18"/>
+              </w:rPr>
+            </w:pPr>
+            <w:r>
+              <w:rPr>
+                <w:sz w:val="18"/>
+                <w:szCs w:val="18"/>
+                <w:rtl w:val="0"/>
+              </w:rPr>
+              <w:t xml:space="preserve">Cohérence des données</w:t>
             </w:r>
           </w:p>
         </w:tc>
@@ -4576,7 +4834,7 @@
                 <w:szCs w:val="18"/>
                 <w:rtl w:val="0"/>
               </w:rPr>
-              <w:t xml:space="preserve">Contacter l’administrateur de base de données pour réinitialiser l’état de connexion.</w:t>
+              <w:t xml:space="preserve">Gérer tous les moyens possibles d'arrêts et de déconnexion des clients.</w:t>
             </w:r>
             <w:r>
               <w:rPr>
@@ -4875,7 +5133,7 @@
                 <w:szCs w:val="18"/>
                 <w:rtl w:val="0"/>
               </w:rPr>
-              <w:t xml:space="preserve">Les mots de passe ne sont pas encrypté dans la BD, donc une fuite possible d’information personnelle est possible</w:t>
+              <w:t xml:space="preserve">Les mots de passe ne sont pas cryptés dans la BD, donc une fuite possible d’information personnelle est possible.</w:t>
             </w:r>
             <w:r>
               <w:rPr>
@@ -4932,7 +5190,7 @@
                 <w:szCs w:val="18"/>
                 <w:rtl w:val="0"/>
               </w:rPr>
-              <w:t xml:space="preserve">Fiabilité</w:t>
+              <w:t xml:space="preserve">Cryptage des données</w:t>
             </w:r>
           </w:p>
         </w:tc>
@@ -4957,7 +5215,7 @@
                 <w:szCs w:val="18"/>
                 <w:rtl w:val="0"/>
               </w:rPr>
-              <w:t xml:space="preserve">Contacter l’administrateur de base de données pour réinitialiser l’état de connexion.</w:t>
+              <w:t xml:space="preserve">Crypter les mots de passe dans la base de données.</w:t>
             </w:r>
           </w:p>
         </w:tc>
@@ -5251,7 +5509,7 @@
                 <w:szCs w:val="18"/>
                 <w:rtl w:val="0"/>
               </w:rPr>
-              <w:t xml:space="preserve">Le serveur et la base de données sont développés sur Microsoft Azure. Si les connexions avec le serveur et la base de données ne fonctionnent pas, il faudra changer toute l’architecture et le type de serveur.</w:t>
+              <w:t xml:space="preserve">Le serveur est déployé sur heroku et la base de données sur Microsoft Azure. Si les connexions avec le serveur et la base de données ne fonctionnent pas, il faudra changer toute l’architecture et le type de serveur.</w:t>
             </w:r>
             <w:r>
               <w:rPr>
@@ -5308,7 +5566,7 @@
                 <w:szCs w:val="18"/>
                 <w:rtl w:val="0"/>
               </w:rPr>
-              <w:t xml:space="preserve">Fiabilité</w:t>
+              <w:t xml:space="preserve">Connexion avec le serveur et la BD</w:t>
             </w:r>
           </w:p>
         </w:tc>
@@ -5333,7 +5591,7 @@
                 <w:szCs w:val="18"/>
                 <w:rtl w:val="0"/>
               </w:rPr>
-              <w:t xml:space="preserve">Faire des tests de connexion sur des requêtes faciles. Faire ces tests avant d’entamer le projet avec Microsoft Azure.</w:t>
+              <w:t xml:space="preserve">Faire des tests de connexion sur des requêtes faciles. Faire ces tests avant d’entamer le projet avec Heroku et Microsoft Azure.</w:t>
             </w:r>
           </w:p>
         </w:tc>
@@ -5684,7 +5942,7 @@
                 <w:szCs w:val="18"/>
                 <w:rtl w:val="0"/>
               </w:rPr>
-              <w:t xml:space="preserve">efficacité</w:t>
+              <w:t xml:space="preserve">Temps</w:t>
             </w:r>
           </w:p>
         </w:tc>
@@ -6015,7 +6273,7 @@
                 <w:szCs w:val="18"/>
                 <w:rtl w:val="0"/>
               </w:rPr>
-              <w:t xml:space="preserve">L’équipe Android et Web devront développer dans des projets différents, mais ils devront avoir une interface utilisateur et offrir une expérience utilisateur similaire.</w:t>
+              <w:t xml:space="preserve">L’équipe Android et Web devront développer dans des projets différents, mais ils devront avoir une interface utilisateur et offrir une expérience utilisateur similaire. Dans le cas contraire, un utilisateur pourrait se retrouver perdu dans les applications.</w:t>
             </w:r>
           </w:p>
         </w:tc>
@@ -6067,7 +6325,7 @@
                 <w:szCs w:val="18"/>
                 <w:rtl w:val="0"/>
               </w:rPr>
-              <w:t xml:space="preserve">communication</w:t>
+              <w:t xml:space="preserve">Expérience utilisateur</w:t>
             </w:r>
           </w:p>
         </w:tc>
@@ -6167,7 +6425,7 @@
                 <w:szCs w:val="18"/>
                 <w:rtl w:val="0"/>
               </w:rPr>
-              <w:t xml:space="preserve">L’équipe Android et Web devront développer dans des projets différents, mais ils devront communiquer avec le même serveur, ainsi il est possible qu’ils utilisent des interfaces api différentes et qu’un des deux doivent refactor leur code.</w:t>
+              <w:t xml:space="preserve">L’équipe Android et Web devront développer dans des projets différents, mais ils devront communiquer avec le même serveur, ainsi il est possible qu’ils utilisent des interfaces api différentes et qu’un des deux doivent refactor leur code. Des erreurs de ce genre représentent des grosses pertes de temps. </w:t>
             </w:r>
           </w:p>
         </w:tc>
@@ -6219,7 +6477,7 @@
                 <w:szCs w:val="18"/>
                 <w:rtl w:val="0"/>
               </w:rPr>
-              <w:t xml:space="preserve">communication</w:t>
+              <w:t xml:space="preserve">Expérience utilisateur</w:t>
             </w:r>
           </w:p>
         </w:tc>
@@ -6538,7 +6796,7 @@
                 <w:szCs w:val="18"/>
                 <w:rtl w:val="0"/>
               </w:rPr>
-              <w:t xml:space="preserve">L’équipe complète doit être à l’ordre et finir le projet pour le 19 avril 2021. Toutes les exigences devront être implémentées.</w:t>
+              <w:t xml:space="preserve">L’équipe complète doit être à l’ordre et finir le projet pour le 19 avril 2021. Toutes les exigences devront être implémentées. Des problèmes pourraient résulter en l'insatisfaction du client.</w:t>
             </w:r>
           </w:p>
         </w:tc>
@@ -6590,7 +6848,7 @@
                 <w:szCs w:val="18"/>
                 <w:rtl w:val="0"/>
               </w:rPr>
-              <w:t xml:space="preserve">gestion</w:t>
+              <w:t xml:space="preserve">Temps</w:t>
             </w:r>
           </w:p>
         </w:tc>
@@ -6879,7 +7137,7 @@
                 <w:szCs w:val="18"/>
                 <w:rtl w:val="0"/>
               </w:rPr>
-              <w:t xml:space="preserve">6</w:t>
+              <w:t xml:space="preserve">4</w:t>
             </w:r>
             <w:r>
               <w:rPr>
@@ -6909,7 +7167,7 @@
                 <w:szCs w:val="18"/>
                 <w:rtl w:val="0"/>
               </w:rPr>
-              <w:t xml:space="preserve">L’équipe doit se rencontrer à plusieurs reprises en présentiel. Il faut limiter les risques de contamination.</w:t>
+              <w:t xml:space="preserve">L’équipe doit se rencontrer à plusieurs reprises en présentiel. Il faut limiter les risques de contamination. En cas de maladie, un développeur pourrait se retrouver incapable d’avancer ses parties et ainsi retarder le projet. </w:t>
             </w:r>
           </w:p>
         </w:tc>
@@ -6961,7 +7219,7 @@
                 <w:szCs w:val="18"/>
                 <w:rtl w:val="0"/>
               </w:rPr>
-              <w:t xml:space="preserve">santé</w:t>
+              <w:t xml:space="preserve">Ressources humaines</w:t>
             </w:r>
           </w:p>
         </w:tc>
@@ -6987,146 +7245,6 @@
                 <w:rtl w:val="0"/>
               </w:rPr>
               <w:t xml:space="preserve">II faudra respecter les normes gouvernementales et s’assurer que tous les membres de l’équipe portent le masque et se lavent les mains.</w:t>
-            </w:r>
-          </w:p>
-        </w:tc>
-      </w:tr>
-      <w:tr>
-        <w:trPr>
-          <w:trHeight w:val="674.912109375" w:hRule="atLeast"/>
-        </w:trPr>
-        <w:tc>
-          <w:tcPr>
-            <w:tcBorders>
-              <w:bottom w:color="000000" w:space="0" w:sz="4" w:val="single"/>
-            </w:tcBorders>
-            <w:vAlign w:val="center"/>
-          </w:tcPr>
-          <w:p>
-            <w:pPr>
-              <w:keepLines w:val="1"/>
-              <w:jc w:val="center"/>
-              <w:rPr>
-                <w:b w:val="1"/>
-                <w:sz w:val="18"/>
-                <w:szCs w:val="18"/>
-              </w:rPr>
-            </w:pPr>
-            <w:r>
-              <w:rPr>
-                <w:b w:val="1"/>
-                <w:sz w:val="18"/>
-                <w:szCs w:val="18"/>
-                <w:rtl w:val="0"/>
-              </w:rPr>
-              <w:t xml:space="preserve">1</w:t>
-            </w:r>
-            <w:r>
-              <w:rPr>
-                <w:rtl w:val="0"/>
-              </w:rPr>
-            </w:r>
-          </w:p>
-        </w:tc>
-        <w:tc>
-          <w:tcPr>
-            <w:tcBorders>
-              <w:bottom w:color="000000" w:space="0" w:sz="4" w:val="single"/>
-            </w:tcBorders>
-            <w:vAlign w:val="center"/>
-          </w:tcPr>
-          <w:p>
-            <w:pPr>
-              <w:keepLines w:val="1"/>
-              <w:rPr>
-                <w:sz w:val="18"/>
-                <w:szCs w:val="18"/>
-              </w:rPr>
-            </w:pPr>
-            <w:r>
-              <w:rPr>
-                <w:sz w:val="18"/>
-                <w:szCs w:val="18"/>
-                <w:rtl w:val="0"/>
-              </w:rPr>
-              <w:t xml:space="preserve">L’équipe travaille majoritairement à distance. En cas de panne générale d’internet (exemple vidéotron), certains membres pourraient se retrouver bloqués.</w:t>
-            </w:r>
-          </w:p>
-        </w:tc>
-        <w:tc>
-          <w:tcPr>
-            <w:tcBorders>
-              <w:bottom w:color="000000" w:space="0" w:sz="4" w:val="single"/>
-            </w:tcBorders>
-            <w:vAlign w:val="center"/>
-          </w:tcPr>
-          <w:p>
-            <w:pPr>
-              <w:keepLines w:val="1"/>
-              <w:jc w:val="center"/>
-              <w:rPr>
-                <w:sz w:val="18"/>
-                <w:szCs w:val="18"/>
-              </w:rPr>
-            </w:pPr>
-            <w:r>
-              <w:rPr>
-                <w:sz w:val="18"/>
-                <w:szCs w:val="18"/>
-                <w:rtl w:val="0"/>
-              </w:rPr>
-              <w:t xml:space="preserve">F</w:t>
-            </w:r>
-          </w:p>
-        </w:tc>
-        <w:tc>
-          <w:tcPr>
-            <w:tcBorders>
-              <w:bottom w:color="000000" w:space="0" w:sz="4" w:val="single"/>
-            </w:tcBorders>
-            <w:vAlign w:val="center"/>
-          </w:tcPr>
-          <w:p>
-            <w:pPr>
-              <w:keepLines w:val="1"/>
-              <w:jc w:val="center"/>
-              <w:rPr>
-                <w:sz w:val="18"/>
-                <w:szCs w:val="18"/>
-              </w:rPr>
-            </w:pPr>
-            <w:r>
-              <w:rPr>
-                <w:sz w:val="18"/>
-                <w:szCs w:val="18"/>
-                <w:rtl w:val="0"/>
-              </w:rPr>
-              <w:t xml:space="preserve">Efficacité</w:t>
-            </w:r>
-          </w:p>
-        </w:tc>
-        <w:tc>
-          <w:tcPr>
-            <w:tcBorders>
-              <w:bottom w:color="000000" w:space="0" w:sz="4" w:val="single"/>
-            </w:tcBorders>
-            <w:vAlign w:val="center"/>
-          </w:tcPr>
-          <w:p>
-            <w:pPr>
-              <w:keepLines w:val="1"/>
-              <w:rPr>
-                <w:sz w:val="18"/>
-                <w:szCs w:val="18"/>
-              </w:rPr>
-            </w:pPr>
-            <w:r>
-              <w:rPr>
-                <w:sz w:val="18"/>
-                <w:szCs w:val="18"/>
-                <w:rtl w:val="0"/>
-              </w:rPr>
-              <w:t xml:space="preserve">Il faut avoir localement certaines tâches plus faciles. En cas de blocage, chaque personne est responsable de se trouver une tâche alternative.</w:t>
             </w:r>
           </w:p>
         </w:tc>
@@ -7214,7 +7332,7 @@
                 <w:color w:val="ffffff"/>
                 <w:rtl w:val="0"/>
               </w:rPr>
-              <w:t xml:space="preserve">R8 - Opération dents de sagesse</w:t>
+              <w:t xml:space="preserve">R8 - Internet</w:t>
             </w:r>
           </w:p>
         </w:tc>
@@ -7364,7 +7482,7 @@
       </w:tr>
       <w:tr>
         <w:trPr>
-          <w:trHeight w:val="420" w:hRule="atLeast"/>
+          <w:trHeight w:val="674.912109375" w:hRule="atLeast"/>
         </w:trPr>
         <w:tc>
           <w:tcPr>
@@ -7390,7 +7508,12 @@
                 <w:szCs w:val="18"/>
                 <w:rtl w:val="0"/>
               </w:rPr>
-              <w:t xml:space="preserve">5</w:t>
+              <w:t xml:space="preserve">1</w:t>
+            </w:r>
+            <w:r>
+              <w:rPr>
+                <w:rtl w:val="0"/>
+              </w:rPr>
             </w:r>
           </w:p>
         </w:tc>
@@ -7415,7 +7538,7 @@
                 <w:szCs w:val="18"/>
                 <w:rtl w:val="0"/>
               </w:rPr>
-              <w:t xml:space="preserve">Un membre de notre équipe se fait opérer pour l’extraction de ses dents de sagesse durant la semaine avant la remise du prototype. L’opération peut mener à des complications dans les jours suivants l’opération, .</w:t>
+              <w:t xml:space="preserve">L’équipe travaille majoritairement à distance. En cas de panne générale d’internet (exemple vidéotron), certains membres pourraient se retrouver bloqués.</w:t>
             </w:r>
           </w:p>
         </w:tc>
@@ -7441,7 +7564,7 @@
                 <w:szCs w:val="18"/>
                 <w:rtl w:val="0"/>
               </w:rPr>
-              <w:t xml:space="preserve">M</w:t>
+              <w:t xml:space="preserve">F</w:t>
             </w:r>
           </w:p>
         </w:tc>
@@ -7467,7 +7590,7 @@
                 <w:szCs w:val="18"/>
                 <w:rtl w:val="0"/>
               </w:rPr>
-              <w:t xml:space="preserve">Santé</w:t>
+              <w:t xml:space="preserve">Ressources humaines pendant la panne</w:t>
             </w:r>
           </w:p>
         </w:tc>
@@ -7492,7 +7615,739 @@
                 <w:szCs w:val="18"/>
                 <w:rtl w:val="0"/>
               </w:rPr>
+              <w:t xml:space="preserve">Il faut avoir localement certaines tâches plus faciles. En cas de blocage, chaque personne est responsable de se trouver une tâche alternative.</w:t>
+            </w:r>
+          </w:p>
+        </w:tc>
+      </w:tr>
+    </w:tbl>
+    <w:p>
+      <w:pPr>
+        <w:rPr/>
+      </w:pPr>
+      <w:r>
+        <w:rPr>
+          <w:rtl w:val="0"/>
+        </w:rPr>
+      </w:r>
+    </w:p>
+    <w:p>
+      <w:pPr>
+        <w:rPr/>
+      </w:pPr>
+      <w:r>
+        <w:rPr>
+          <w:rtl w:val="0"/>
+        </w:rPr>
+      </w:r>
+    </w:p>
+    <w:tbl>
+      <w:tblPr>
+        <w:tblStyle w:val="Table10"/>
+        <w:tblW w:w="9468.0" w:type="dxa"/>
+        <w:jc w:val="left"/>
+        <w:tblInd w:w="108.0" w:type="dxa"/>
+        <w:tblBorders>
+          <w:top w:color="000000" w:space="0" w:sz="4" w:val="single"/>
+          <w:left w:color="000000" w:space="0" w:sz="4" w:val="single"/>
+          <w:bottom w:color="000000" w:space="0" w:sz="4" w:val="single"/>
+          <w:right w:color="000000" w:space="0" w:sz="4" w:val="single"/>
+          <w:insideH w:color="000000" w:space="0" w:sz="4" w:val="single"/>
+          <w:insideV w:color="000000" w:space="0" w:sz="4" w:val="single"/>
+        </w:tblBorders>
+        <w:tblLayout w:type="fixed"/>
+        <w:tblLook w:val="0000"/>
+      </w:tblPr>
+      <w:tblGrid>
+        <w:gridCol w:w="1008"/>
+        <w:gridCol w:w="3234"/>
+        <w:gridCol w:w="938"/>
+        <w:gridCol w:w="1120"/>
+        <w:gridCol w:w="3168"/>
+        <w:tblGridChange w:id="0">
+          <w:tblGrid>
+            <w:gridCol w:w="1008"/>
+            <w:gridCol w:w="3234"/>
+            <w:gridCol w:w="938"/>
+            <w:gridCol w:w="1120"/>
+            <w:gridCol w:w="3168"/>
+          </w:tblGrid>
+        </w:tblGridChange>
+      </w:tblGrid>
+      <w:tr>
+        <w:trPr>
+          <w:trHeight w:val="360" w:hRule="atLeast"/>
+        </w:trPr>
+        <w:tc>
+          <w:tcPr>
+            <w:gridSpan w:val="5"/>
+            <w:tcBorders>
+              <w:bottom w:color="000000" w:space="0" w:sz="4" w:val="single"/>
+            </w:tcBorders>
+            <w:shd w:fill="666666" w:val="clear"/>
+            <w:vAlign w:val="center"/>
+          </w:tcPr>
+          <w:p>
+            <w:pPr>
+              <w:keepLines w:val="1"/>
+              <w:rPr>
+                <w:rFonts w:ascii="Arial" w:cs="Arial" w:eastAsia="Arial" w:hAnsi="Arial"/>
+                <w:b w:val="1"/>
+                <w:color w:val="ffffff"/>
+              </w:rPr>
+            </w:pPr>
+            <w:r>
+              <w:rPr>
+                <w:rFonts w:ascii="Arial" w:cs="Arial" w:eastAsia="Arial" w:hAnsi="Arial"/>
+                <w:b w:val="1"/>
+                <w:color w:val="ffffff"/>
+                <w:rtl w:val="0"/>
+              </w:rPr>
+              <w:t xml:space="preserve">R9 - Opération dents de sagesse</w:t>
+            </w:r>
+          </w:p>
+        </w:tc>
+      </w:tr>
+      <w:tr>
+        <w:trPr>
+          <w:trHeight w:val="420" w:hRule="atLeast"/>
+        </w:trPr>
+        <w:tc>
+          <w:tcPr>
+            <w:shd w:fill="f3f3f3" w:val="clear"/>
+            <w:vAlign w:val="center"/>
+          </w:tcPr>
+          <w:p>
+            <w:pPr>
+              <w:keepLines w:val="1"/>
+              <w:jc w:val="center"/>
+              <w:rPr>
+                <w:rFonts w:ascii="Arial" w:cs="Arial" w:eastAsia="Arial" w:hAnsi="Arial"/>
+                <w:b w:val="1"/>
+                <w:sz w:val="18"/>
+                <w:szCs w:val="18"/>
+              </w:rPr>
+            </w:pPr>
+            <w:r>
+              <w:rPr>
+                <w:rFonts w:ascii="Arial" w:cs="Arial" w:eastAsia="Arial" w:hAnsi="Arial"/>
+                <w:b w:val="1"/>
+                <w:sz w:val="18"/>
+                <w:szCs w:val="18"/>
+                <w:rtl w:val="0"/>
+              </w:rPr>
+              <w:t xml:space="preserve">Ampleur</w:t>
+            </w:r>
+          </w:p>
+        </w:tc>
+        <w:tc>
+          <w:tcPr>
+            <w:shd w:fill="f3f3f3" w:val="clear"/>
+            <w:vAlign w:val="center"/>
+          </w:tcPr>
+          <w:p>
+            <w:pPr>
+              <w:keepLines w:val="1"/>
+              <w:rPr>
+                <w:rFonts w:ascii="Arial" w:cs="Arial" w:eastAsia="Arial" w:hAnsi="Arial"/>
+                <w:b w:val="1"/>
+                <w:sz w:val="18"/>
+                <w:szCs w:val="18"/>
+              </w:rPr>
+            </w:pPr>
+            <w:r>
+              <w:rPr>
+                <w:rFonts w:ascii="Arial" w:cs="Arial" w:eastAsia="Arial" w:hAnsi="Arial"/>
+                <w:b w:val="1"/>
+                <w:sz w:val="18"/>
+                <w:szCs w:val="18"/>
+                <w:rtl w:val="0"/>
+              </w:rPr>
+              <w:t xml:space="preserve">Description</w:t>
+            </w:r>
+          </w:p>
+        </w:tc>
+        <w:tc>
+          <w:tcPr>
+            <w:shd w:fill="f3f3f3" w:val="clear"/>
+            <w:vAlign w:val="center"/>
+          </w:tcPr>
+          <w:p>
+            <w:pPr>
+              <w:keepLines w:val="1"/>
+              <w:jc w:val="center"/>
+              <w:rPr>
+                <w:rFonts w:ascii="Arial" w:cs="Arial" w:eastAsia="Arial" w:hAnsi="Arial"/>
+                <w:b w:val="1"/>
+                <w:sz w:val="18"/>
+                <w:szCs w:val="18"/>
+              </w:rPr>
+            </w:pPr>
+            <w:r>
+              <w:rPr>
+                <w:rFonts w:ascii="Arial" w:cs="Arial" w:eastAsia="Arial" w:hAnsi="Arial"/>
+                <w:b w:val="1"/>
+                <w:sz w:val="18"/>
+                <w:szCs w:val="18"/>
+                <w:rtl w:val="0"/>
+              </w:rPr>
+              <w:t xml:space="preserve">Impact</w:t>
+            </w:r>
+          </w:p>
+        </w:tc>
+        <w:tc>
+          <w:tcPr>
+            <w:shd w:fill="f3f3f3" w:val="clear"/>
+            <w:vAlign w:val="center"/>
+          </w:tcPr>
+          <w:p>
+            <w:pPr>
+              <w:keepLines w:val="1"/>
+              <w:jc w:val="center"/>
+              <w:rPr>
+                <w:rFonts w:ascii="Arial" w:cs="Arial" w:eastAsia="Arial" w:hAnsi="Arial"/>
+                <w:b w:val="1"/>
+                <w:sz w:val="18"/>
+                <w:szCs w:val="18"/>
+              </w:rPr>
+            </w:pPr>
+            <w:r>
+              <w:rPr>
+                <w:rFonts w:ascii="Arial" w:cs="Arial" w:eastAsia="Arial" w:hAnsi="Arial"/>
+                <w:b w:val="1"/>
+                <w:sz w:val="18"/>
+                <w:szCs w:val="18"/>
+                <w:rtl w:val="0"/>
+              </w:rPr>
+              <w:t xml:space="preserve">Facteurs</w:t>
+            </w:r>
+          </w:p>
+        </w:tc>
+        <w:tc>
+          <w:tcPr>
+            <w:shd w:fill="f3f3f3" w:val="clear"/>
+            <w:vAlign w:val="center"/>
+          </w:tcPr>
+          <w:p>
+            <w:pPr>
+              <w:keepLines w:val="1"/>
+              <w:rPr>
+                <w:rFonts w:ascii="Arial" w:cs="Arial" w:eastAsia="Arial" w:hAnsi="Arial"/>
+                <w:b w:val="1"/>
+                <w:sz w:val="18"/>
+                <w:szCs w:val="18"/>
+              </w:rPr>
+            </w:pPr>
+            <w:r>
+              <w:rPr>
+                <w:rFonts w:ascii="Arial" w:cs="Arial" w:eastAsia="Arial" w:hAnsi="Arial"/>
+                <w:b w:val="1"/>
+                <w:sz w:val="18"/>
+                <w:szCs w:val="18"/>
+                <w:rtl w:val="0"/>
+              </w:rPr>
+              <w:t xml:space="preserve">Stratégie de gestion</w:t>
+            </w:r>
+          </w:p>
+        </w:tc>
+      </w:tr>
+      <w:tr>
+        <w:trPr>
+          <w:trHeight w:val="420" w:hRule="atLeast"/>
+        </w:trPr>
+        <w:tc>
+          <w:tcPr>
+            <w:tcBorders>
+              <w:bottom w:color="000000" w:space="0" w:sz="4" w:val="single"/>
+            </w:tcBorders>
+            <w:vAlign w:val="center"/>
+          </w:tcPr>
+          <w:p>
+            <w:pPr>
+              <w:keepLines w:val="1"/>
+              <w:jc w:val="center"/>
+              <w:rPr>
+                <w:b w:val="1"/>
+                <w:sz w:val="18"/>
+                <w:szCs w:val="18"/>
+              </w:rPr>
+            </w:pPr>
+            <w:r>
+              <w:rPr>
+                <w:b w:val="1"/>
+                <w:sz w:val="18"/>
+                <w:szCs w:val="18"/>
+                <w:rtl w:val="0"/>
+              </w:rPr>
+              <w:t xml:space="preserve">5</w:t>
+            </w:r>
+          </w:p>
+        </w:tc>
+        <w:tc>
+          <w:tcPr>
+            <w:tcBorders>
+              <w:bottom w:color="000000" w:space="0" w:sz="4" w:val="single"/>
+            </w:tcBorders>
+            <w:vAlign w:val="center"/>
+          </w:tcPr>
+          <w:p>
+            <w:pPr>
+              <w:keepLines w:val="1"/>
+              <w:rPr>
+                <w:sz w:val="18"/>
+                <w:szCs w:val="18"/>
+              </w:rPr>
+            </w:pPr>
+            <w:r>
+              <w:rPr>
+                <w:sz w:val="18"/>
+                <w:szCs w:val="18"/>
+                <w:rtl w:val="0"/>
+              </w:rPr>
+              <w:t xml:space="preserve">Un membre de notre équipe se fait opérer pour l’extraction de ses dents de sagesse durant la semaine avant la remise du prototype. L’opération peut mener à des complications dans les jours suivants l'opération. Un membre de moins affecterait l’efficacité du projet. </w:t>
+            </w:r>
+          </w:p>
+        </w:tc>
+        <w:tc>
+          <w:tcPr>
+            <w:tcBorders>
+              <w:bottom w:color="000000" w:space="0" w:sz="4" w:val="single"/>
+            </w:tcBorders>
+            <w:vAlign w:val="center"/>
+          </w:tcPr>
+          <w:p>
+            <w:pPr>
+              <w:keepLines w:val="1"/>
+              <w:jc w:val="center"/>
+              <w:rPr>
+                <w:sz w:val="18"/>
+                <w:szCs w:val="18"/>
+              </w:rPr>
+            </w:pPr>
+            <w:r>
+              <w:rPr>
+                <w:sz w:val="18"/>
+                <w:szCs w:val="18"/>
+                <w:rtl w:val="0"/>
+              </w:rPr>
+              <w:t xml:space="preserve">M</w:t>
+            </w:r>
+          </w:p>
+        </w:tc>
+        <w:tc>
+          <w:tcPr>
+            <w:tcBorders>
+              <w:bottom w:color="000000" w:space="0" w:sz="4" w:val="single"/>
+            </w:tcBorders>
+            <w:vAlign w:val="center"/>
+          </w:tcPr>
+          <w:p>
+            <w:pPr>
+              <w:keepLines w:val="1"/>
+              <w:jc w:val="center"/>
+              <w:rPr>
+                <w:sz w:val="18"/>
+                <w:szCs w:val="18"/>
+              </w:rPr>
+            </w:pPr>
+            <w:r>
+              <w:rPr>
+                <w:sz w:val="18"/>
+                <w:szCs w:val="18"/>
+                <w:rtl w:val="0"/>
+              </w:rPr>
+              <w:t xml:space="preserve">Ressources humaines</w:t>
+            </w:r>
+          </w:p>
+        </w:tc>
+        <w:tc>
+          <w:tcPr>
+            <w:tcBorders>
+              <w:bottom w:color="000000" w:space="0" w:sz="4" w:val="single"/>
+            </w:tcBorders>
+            <w:vAlign w:val="center"/>
+          </w:tcPr>
+          <w:p>
+            <w:pPr>
+              <w:keepLines w:val="1"/>
+              <w:rPr>
+                <w:sz w:val="18"/>
+                <w:szCs w:val="18"/>
+              </w:rPr>
+            </w:pPr>
+            <w:r>
+              <w:rPr>
+                <w:sz w:val="18"/>
+                <w:szCs w:val="18"/>
+                <w:rtl w:val="0"/>
+              </w:rPr>
               <w:t xml:space="preserve">Ce membre devra effectuer ses tâches les plus critiques avant son opération. De plus, il devra bien suivre les indications post-opératoires de son dentiste pour prévenir toute complication et infection.</w:t>
+            </w:r>
+          </w:p>
+        </w:tc>
+      </w:tr>
+    </w:tbl>
+    <w:p>
+      <w:pPr>
+        <w:rPr/>
+      </w:pPr>
+      <w:r>
+        <w:rPr>
+          <w:rtl w:val="0"/>
+        </w:rPr>
+      </w:r>
+    </w:p>
+    <w:p>
+      <w:pPr>
+        <w:rPr/>
+      </w:pPr>
+      <w:r>
+        <w:rPr>
+          <w:rtl w:val="0"/>
+        </w:rPr>
+      </w:r>
+    </w:p>
+    <w:tbl>
+      <w:tblPr>
+        <w:tblStyle w:val="Table11"/>
+        <w:tblW w:w="9468.0" w:type="dxa"/>
+        <w:jc w:val="left"/>
+        <w:tblInd w:w="108.0" w:type="dxa"/>
+        <w:tblBorders>
+          <w:top w:color="000000" w:space="0" w:sz="4" w:val="single"/>
+          <w:left w:color="000000" w:space="0" w:sz="4" w:val="single"/>
+          <w:bottom w:color="000000" w:space="0" w:sz="4" w:val="single"/>
+          <w:right w:color="000000" w:space="0" w:sz="4" w:val="single"/>
+          <w:insideH w:color="000000" w:space="0" w:sz="4" w:val="single"/>
+          <w:insideV w:color="000000" w:space="0" w:sz="4" w:val="single"/>
+        </w:tblBorders>
+        <w:tblLayout w:type="fixed"/>
+        <w:tblLook w:val="0000"/>
+      </w:tblPr>
+      <w:tblGrid>
+        <w:gridCol w:w="1008"/>
+        <w:gridCol w:w="3234"/>
+        <w:gridCol w:w="938"/>
+        <w:gridCol w:w="1120"/>
+        <w:gridCol w:w="3168"/>
+        <w:tblGridChange w:id="0">
+          <w:tblGrid>
+            <w:gridCol w:w="1008"/>
+            <w:gridCol w:w="3234"/>
+            <w:gridCol w:w="938"/>
+            <w:gridCol w:w="1120"/>
+            <w:gridCol w:w="3168"/>
+          </w:tblGrid>
+        </w:tblGridChange>
+      </w:tblGrid>
+      <w:tr>
+        <w:trPr>
+          <w:trHeight w:val="360" w:hRule="atLeast"/>
+        </w:trPr>
+        <w:tc>
+          <w:tcPr>
+            <w:gridSpan w:val="5"/>
+            <w:tcBorders>
+              <w:bottom w:color="000000" w:space="0" w:sz="4" w:val="single"/>
+            </w:tcBorders>
+            <w:shd w:fill="666666" w:val="clear"/>
+            <w:vAlign w:val="center"/>
+          </w:tcPr>
+          <w:p>
+            <w:pPr>
+              <w:keepLines w:val="1"/>
+              <w:rPr>
+                <w:rFonts w:ascii="Arial" w:cs="Arial" w:eastAsia="Arial" w:hAnsi="Arial"/>
+                <w:b w:val="1"/>
+                <w:color w:val="ffffff"/>
+              </w:rPr>
+            </w:pPr>
+            <w:r>
+              <w:rPr>
+                <w:rFonts w:ascii="Arial" w:cs="Arial" w:eastAsia="Arial" w:hAnsi="Arial"/>
+                <w:b w:val="1"/>
+                <w:color w:val="ffffff"/>
+                <w:rtl w:val="0"/>
+              </w:rPr>
+              <w:t xml:space="preserve">R10 - Intégration</w:t>
+            </w:r>
+          </w:p>
+        </w:tc>
+      </w:tr>
+      <w:tr>
+        <w:trPr>
+          <w:trHeight w:val="420" w:hRule="atLeast"/>
+        </w:trPr>
+        <w:tc>
+          <w:tcPr>
+            <w:shd w:fill="f3f3f3" w:val="clear"/>
+            <w:vAlign w:val="center"/>
+          </w:tcPr>
+          <w:p>
+            <w:pPr>
+              <w:keepLines w:val="1"/>
+              <w:jc w:val="center"/>
+              <w:rPr>
+                <w:rFonts w:ascii="Arial" w:cs="Arial" w:eastAsia="Arial" w:hAnsi="Arial"/>
+                <w:b w:val="1"/>
+                <w:sz w:val="18"/>
+                <w:szCs w:val="18"/>
+              </w:rPr>
+            </w:pPr>
+            <w:r>
+              <w:rPr>
+                <w:rFonts w:ascii="Arial" w:cs="Arial" w:eastAsia="Arial" w:hAnsi="Arial"/>
+                <w:b w:val="1"/>
+                <w:sz w:val="18"/>
+                <w:szCs w:val="18"/>
+                <w:rtl w:val="0"/>
+              </w:rPr>
+              <w:t xml:space="preserve">Ampleur</w:t>
+            </w:r>
+          </w:p>
+        </w:tc>
+        <w:tc>
+          <w:tcPr>
+            <w:shd w:fill="f3f3f3" w:val="clear"/>
+            <w:vAlign w:val="center"/>
+          </w:tcPr>
+          <w:p>
+            <w:pPr>
+              <w:keepLines w:val="1"/>
+              <w:rPr>
+                <w:rFonts w:ascii="Arial" w:cs="Arial" w:eastAsia="Arial" w:hAnsi="Arial"/>
+                <w:b w:val="1"/>
+                <w:sz w:val="18"/>
+                <w:szCs w:val="18"/>
+              </w:rPr>
+            </w:pPr>
+            <w:r>
+              <w:rPr>
+                <w:rFonts w:ascii="Arial" w:cs="Arial" w:eastAsia="Arial" w:hAnsi="Arial"/>
+                <w:b w:val="1"/>
+                <w:sz w:val="18"/>
+                <w:szCs w:val="18"/>
+                <w:rtl w:val="0"/>
+              </w:rPr>
+              <w:t xml:space="preserve">Description</w:t>
+            </w:r>
+          </w:p>
+        </w:tc>
+        <w:tc>
+          <w:tcPr>
+            <w:shd w:fill="f3f3f3" w:val="clear"/>
+            <w:vAlign w:val="center"/>
+          </w:tcPr>
+          <w:p>
+            <w:pPr>
+              <w:keepLines w:val="1"/>
+              <w:jc w:val="center"/>
+              <w:rPr>
+                <w:rFonts w:ascii="Arial" w:cs="Arial" w:eastAsia="Arial" w:hAnsi="Arial"/>
+                <w:b w:val="1"/>
+                <w:sz w:val="18"/>
+                <w:szCs w:val="18"/>
+              </w:rPr>
+            </w:pPr>
+            <w:r>
+              <w:rPr>
+                <w:rFonts w:ascii="Arial" w:cs="Arial" w:eastAsia="Arial" w:hAnsi="Arial"/>
+                <w:b w:val="1"/>
+                <w:sz w:val="18"/>
+                <w:szCs w:val="18"/>
+                <w:rtl w:val="0"/>
+              </w:rPr>
+              <w:t xml:space="preserve">Impact</w:t>
+            </w:r>
+          </w:p>
+        </w:tc>
+        <w:tc>
+          <w:tcPr>
+            <w:shd w:fill="f3f3f3" w:val="clear"/>
+            <w:vAlign w:val="center"/>
+          </w:tcPr>
+          <w:p>
+            <w:pPr>
+              <w:keepLines w:val="1"/>
+              <w:jc w:val="center"/>
+              <w:rPr>
+                <w:rFonts w:ascii="Arial" w:cs="Arial" w:eastAsia="Arial" w:hAnsi="Arial"/>
+                <w:b w:val="1"/>
+                <w:sz w:val="18"/>
+                <w:szCs w:val="18"/>
+              </w:rPr>
+            </w:pPr>
+            <w:r>
+              <w:rPr>
+                <w:rFonts w:ascii="Arial" w:cs="Arial" w:eastAsia="Arial" w:hAnsi="Arial"/>
+                <w:b w:val="1"/>
+                <w:sz w:val="18"/>
+                <w:szCs w:val="18"/>
+                <w:rtl w:val="0"/>
+              </w:rPr>
+              <w:t xml:space="preserve">Facteurs</w:t>
+            </w:r>
+          </w:p>
+        </w:tc>
+        <w:tc>
+          <w:tcPr>
+            <w:shd w:fill="f3f3f3" w:val="clear"/>
+            <w:vAlign w:val="center"/>
+          </w:tcPr>
+          <w:p>
+            <w:pPr>
+              <w:keepLines w:val="1"/>
+              <w:rPr>
+                <w:rFonts w:ascii="Arial" w:cs="Arial" w:eastAsia="Arial" w:hAnsi="Arial"/>
+                <w:b w:val="1"/>
+                <w:sz w:val="18"/>
+                <w:szCs w:val="18"/>
+              </w:rPr>
+            </w:pPr>
+            <w:r>
+              <w:rPr>
+                <w:rFonts w:ascii="Arial" w:cs="Arial" w:eastAsia="Arial" w:hAnsi="Arial"/>
+                <w:b w:val="1"/>
+                <w:sz w:val="18"/>
+                <w:szCs w:val="18"/>
+                <w:rtl w:val="0"/>
+              </w:rPr>
+              <w:t xml:space="preserve">Stratégie de gestion</w:t>
+            </w:r>
+          </w:p>
+        </w:tc>
+      </w:tr>
+      <w:tr>
+        <w:trPr>
+          <w:trHeight w:val="674.912109375" w:hRule="atLeast"/>
+        </w:trPr>
+        <w:tc>
+          <w:tcPr>
+            <w:tcBorders>
+              <w:bottom w:color="000000" w:space="0" w:sz="4" w:val="single"/>
+            </w:tcBorders>
+            <w:vAlign w:val="center"/>
+          </w:tcPr>
+          <w:p>
+            <w:pPr>
+              <w:keepLines w:val="1"/>
+              <w:jc w:val="center"/>
+              <w:rPr>
+                <w:b w:val="1"/>
+                <w:sz w:val="18"/>
+                <w:szCs w:val="18"/>
+              </w:rPr>
+            </w:pPr>
+            <w:r>
+              <w:rPr>
+                <w:b w:val="1"/>
+                <w:sz w:val="18"/>
+                <w:szCs w:val="18"/>
+                <w:rtl w:val="0"/>
+              </w:rPr>
+              <w:t xml:space="preserve">6</w:t>
+            </w:r>
+          </w:p>
+        </w:tc>
+        <w:tc>
+          <w:tcPr>
+            <w:tcBorders>
+              <w:bottom w:color="000000" w:space="0" w:sz="4" w:val="single"/>
+            </w:tcBorders>
+            <w:vAlign w:val="center"/>
+          </w:tcPr>
+          <w:p>
+            <w:pPr>
+              <w:keepLines w:val="1"/>
+              <w:rPr>
+                <w:sz w:val="18"/>
+                <w:szCs w:val="18"/>
+              </w:rPr>
+            </w:pPr>
+            <w:r>
+              <w:rPr>
+                <w:sz w:val="18"/>
+                <w:szCs w:val="18"/>
+                <w:rtl w:val="0"/>
+              </w:rPr>
+              <w:t xml:space="preserve">L’équipe travaille sur plusieurs branches en parallèle. Lors des fusions des branches, il est possible que les modifications d’un membre de l’équipe ne soient pas compatibles avec celles en fusion. Des conflits, des problèmes pourraient survenir ou pire, quelqu’un pourrait briser le logiciel. </w:t>
+            </w:r>
+          </w:p>
+        </w:tc>
+        <w:tc>
+          <w:tcPr>
+            <w:tcBorders>
+              <w:bottom w:color="000000" w:space="0" w:sz="4" w:val="single"/>
+            </w:tcBorders>
+            <w:vAlign w:val="center"/>
+          </w:tcPr>
+          <w:p>
+            <w:pPr>
+              <w:keepLines w:val="1"/>
+              <w:jc w:val="center"/>
+              <w:rPr>
+                <w:sz w:val="18"/>
+                <w:szCs w:val="18"/>
+              </w:rPr>
+            </w:pPr>
+            <w:r>
+              <w:rPr>
+                <w:sz w:val="18"/>
+                <w:szCs w:val="18"/>
+                <w:rtl w:val="0"/>
+              </w:rPr>
+              <w:t xml:space="preserve">M</w:t>
+            </w:r>
+          </w:p>
+        </w:tc>
+        <w:tc>
+          <w:tcPr>
+            <w:tcBorders>
+              <w:bottom w:color="000000" w:space="0" w:sz="4" w:val="single"/>
+            </w:tcBorders>
+            <w:vAlign w:val="center"/>
+          </w:tcPr>
+          <w:p>
+            <w:pPr>
+              <w:keepLines w:val="1"/>
+              <w:jc w:val="center"/>
+              <w:rPr>
+                <w:sz w:val="18"/>
+                <w:szCs w:val="18"/>
+              </w:rPr>
+            </w:pPr>
+            <w:r>
+              <w:rPr>
+                <w:sz w:val="18"/>
+                <w:szCs w:val="18"/>
+                <w:rtl w:val="0"/>
+              </w:rPr>
+              <w:t xml:space="preserve">Temps</w:t>
+            </w:r>
+          </w:p>
+        </w:tc>
+        <w:tc>
+          <w:tcPr>
+            <w:tcBorders>
+              <w:bottom w:color="000000" w:space="0" w:sz="4" w:val="single"/>
+            </w:tcBorders>
+            <w:vAlign w:val="center"/>
+          </w:tcPr>
+          <w:p>
+            <w:pPr>
+              <w:keepLines w:val="1"/>
+              <w:rPr>
+                <w:sz w:val="18"/>
+                <w:szCs w:val="18"/>
+              </w:rPr>
+            </w:pPr>
+            <w:r>
+              <w:rPr>
+                <w:sz w:val="18"/>
+                <w:szCs w:val="18"/>
+                <w:rtl w:val="0"/>
+              </w:rPr>
+              <w:t xml:space="preserve">Il faut séparer les tâches intelligemment. Les fonctionnalités développées par chacun ne devraient pas impacter celles d’une autre personne. De plus, chaque personne est responsable de fusionner la branche dev sur sa branche régulièrement. La communication est la clé pour éviter des problèmes d’intégration.  </w:t>
             </w:r>
           </w:p>
         </w:tc>
@@ -7590,6 +8445,17 @@
     </w:p>
     <w:p>
       <w:pPr>
+        <w:rPr/>
+      </w:pPr>
+      <w:r>
+        <w:rPr>
+          <w:rtl w:val="0"/>
+        </w:rPr>
+        <w:t xml:space="preserve">Les artéfacts seront nommés SRS, Plan de projet, Architecture logicielle, Protocole de communication, Plan de tests logiciels et Résultats de tests logiciels.</w:t>
+      </w:r>
+    </w:p>
+    <w:p>
+      <w:pPr>
         <w:jc w:val="both"/>
         <w:rPr/>
       </w:pPr>
@@ -7598,6 +8464,277 @@
           <w:rtl w:val="0"/>
         </w:rPr>
         <w:t xml:space="preserve">Les noms des documents resteront tels quels. Ils ne sont pas sujet à changement. </w:t>
+      </w:r>
+    </w:p>
+    <w:p>
+      <w:pPr>
+        <w:jc w:val="both"/>
+        <w:rPr/>
+      </w:pPr>
+      <w:r>
+        <w:rPr>
+          <w:rtl w:val="0"/>
+        </w:rPr>
+      </w:r>
+    </w:p>
+    <w:p>
+      <w:pPr>
+        <w:jc w:val="both"/>
+        <w:rPr/>
+      </w:pPr>
+      <w:r>
+        <w:rPr>
+          <w:rtl w:val="0"/>
+        </w:rPr>
+        <w:t xml:space="preserve">Le code suit un système de gestion de version similaire aux artéfacts. Les versions seront gérées de la façon suivante: Version &lt;majeur&gt;.&lt;mineur&gt;.&lt;correctif&gt;.</w:t>
+      </w:r>
+    </w:p>
+    <w:p>
+      <w:pPr>
+        <w:jc w:val="both"/>
+        <w:rPr/>
+      </w:pPr>
+      <w:r>
+        <w:rPr>
+          <w:rtl w:val="0"/>
+        </w:rPr>
+        <w:t xml:space="preserve">La version majeure est incrémentée à chaque remise. Elle implique de remettre les versions mineure et correctif à 0.</w:t>
+      </w:r>
+    </w:p>
+    <w:p>
+      <w:pPr>
+        <w:jc w:val="both"/>
+        <w:rPr/>
+      </w:pPr>
+      <w:r>
+        <w:rPr>
+          <w:rtl w:val="0"/>
+        </w:rPr>
+        <w:t xml:space="preserve">La version mineure est incrémentée à chaque fonctionnalité ajoutée. Elle implique de remettre la version de correctif à 0.</w:t>
+      </w:r>
+    </w:p>
+    <w:p>
+      <w:pPr>
+        <w:jc w:val="both"/>
+        <w:rPr/>
+      </w:pPr>
+      <w:r>
+        <w:rPr>
+          <w:rtl w:val="0"/>
+        </w:rPr>
+        <w:t xml:space="preserve">La version de correctif est incrémentée à chaque correctif ajouté au logiciel.</w:t>
+      </w:r>
+    </w:p>
+    <w:p>
+      <w:pPr>
+        <w:jc w:val="both"/>
+        <w:rPr/>
+      </w:pPr>
+      <w:r>
+        <w:rPr>
+          <w:rtl w:val="0"/>
+        </w:rPr>
+      </w:r>
+    </w:p>
+    <w:p>
+      <w:pPr>
+        <w:jc w:val="both"/>
+        <w:rPr/>
+      </w:pPr>
+      <w:r>
+        <w:rPr>
+          <w:rtl w:val="0"/>
+        </w:rPr>
+        <w:t xml:space="preserve">Les planifications hebdomadaires suivent la méthode SCRUM. Chaque membre de l’équipe explique sa tâche encore, son développement et ses blocages.Une fois le tour de table terminé, l’équipe peut donner son avis sur les blocages rencontrés ou se séparer en sous-groupes. Avant chaque sprint de 2 semaines, le gestionnaire planifie le sprint en préparant les tâches sur Jira. Lors de la prochaine rencontre, le gestionnaire présente sa planification et ajuste les tâches selon les avancements et les opinions des membres de l’équipe. </w:t>
+      </w:r>
+    </w:p>
+    <w:p>
+      <w:pPr>
+        <w:rPr/>
+      </w:pPr>
+      <w:r>
+        <w:rPr>
+          <w:rtl w:val="0"/>
+        </w:rPr>
+      </w:r>
+    </w:p>
+    <w:p>
+      <w:pPr>
+        <w:rPr/>
+      </w:pPr>
+      <w:r>
+        <w:rPr>
+          <w:rtl w:val="0"/>
+        </w:rPr>
+        <w:t xml:space="preserve">La stratégie git sera la suivante: </w:t>
+      </w:r>
+    </w:p>
+    <w:p>
+      <w:pPr>
+        <w:rPr/>
+      </w:pPr>
+      <w:r>
+        <w:rPr>
+          <w:rtl w:val="0"/>
+        </w:rPr>
+        <w:t xml:space="preserve">Le code des fonctionnalités en cours de développement doivent être publié sur GitLab dans une branche nommée &lt;#numéro ticket jira&gt;-&lt;fonctionnalité&gt; ex : 5-architecture-serveur</w:t>
+      </w:r>
+    </w:p>
+    <w:p>
+      <w:pPr>
+        <w:rPr/>
+      </w:pPr>
+      <w:r>
+        <w:rPr>
+          <w:rtl w:val="0"/>
+        </w:rPr>
+        <w:t xml:space="preserve">Les messages de commit Git devront suivre le format suivant [initiales-nom](type): &lt;commentaire&gt;</w:t>
+      </w:r>
+    </w:p>
+    <w:p>
+      <w:pPr>
+        <w:rPr/>
+      </w:pPr>
+      <w:r>
+        <w:rPr>
+          <w:rtl w:val="0"/>
+        </w:rPr>
+        <w:t xml:space="preserve">avec comme types :</w:t>
+      </w:r>
+    </w:p>
+    <w:p>
+      <w:pPr>
+        <w:rPr/>
+      </w:pPr>
+      <w:r>
+        <w:rPr>
+          <w:rtl w:val="0"/>
+        </w:rPr>
+        <w:t xml:space="preserve">dev - développement</w:t>
+      </w:r>
+    </w:p>
+    <w:p>
+      <w:pPr>
+        <w:rPr/>
+      </w:pPr>
+      <w:r>
+        <w:rPr>
+          <w:rtl w:val="0"/>
+        </w:rPr>
+        <w:t xml:space="preserve">deb - debug</w:t>
+      </w:r>
+    </w:p>
+    <w:p>
+      <w:pPr>
+        <w:rPr/>
+      </w:pPr>
+      <w:r>
+        <w:rPr>
+          <w:rtl w:val="0"/>
+        </w:rPr>
+        <w:t xml:space="preserve">ref - refactoring</w:t>
+      </w:r>
+    </w:p>
+    <w:p>
+      <w:pPr>
+        <w:rPr/>
+      </w:pPr>
+      <w:r>
+        <w:rPr>
+          <w:rtl w:val="0"/>
+        </w:rPr>
+        <w:t xml:space="preserve">aut - autre</w:t>
+      </w:r>
+    </w:p>
+    <w:p>
+      <w:pPr>
+        <w:rPr/>
+      </w:pPr>
+      <w:r>
+        <w:rPr>
+          <w:rtl w:val="0"/>
+        </w:rPr>
+        <w:t xml:space="preserve">tes - test</w:t>
+      </w:r>
+    </w:p>
+    <w:p>
+      <w:pPr>
+        <w:rPr/>
+      </w:pPr>
+      <w:r>
+        <w:rPr>
+          <w:rtl w:val="0"/>
+        </w:rPr>
+        <w:t xml:space="preserve">ex : [SA](dev): Modification UI menu principal. Ajout du bouton pour fermer l’application.</w:t>
+      </w:r>
+    </w:p>
+    <w:p>
+      <w:pPr>
+        <w:rPr/>
+      </w:pPr>
+      <w:r>
+        <w:rPr>
+          <w:rtl w:val="0"/>
+        </w:rPr>
+        <w:t xml:space="preserve">Une fois une fonctionnalité terminée, le développeur devra faire une </w:t>
+      </w:r>
+      <w:r>
+        <w:rPr>
+          <w:i w:val="1"/>
+          <w:rtl w:val="0"/>
+        </w:rPr>
+        <w:t xml:space="preserve">merge request</w:t>
+      </w:r>
+      <w:r>
+        <w:rPr>
+          <w:rtl w:val="0"/>
+        </w:rPr>
+        <w:t xml:space="preserve"> sur gitlab. Le reste de l’équipe est responsable de réviser le code et de demander des changements au besoin. Une fois la </w:t>
+      </w:r>
+      <w:r>
+        <w:rPr>
+          <w:i w:val="1"/>
+          <w:rtl w:val="0"/>
+        </w:rPr>
+        <w:t xml:space="preserve">merge request</w:t>
+      </w:r>
+      <w:r>
+        <w:rPr>
+          <w:rtl w:val="0"/>
+        </w:rPr>
+        <w:t xml:space="preserve"> acceptée, le développeur pourra merge sa branche sur dev directement avec gitlab. </w:t>
+      </w:r>
+    </w:p>
+    <w:p>
+      <w:pPr>
+        <w:rPr/>
+      </w:pPr>
+      <w:r>
+        <w:rPr>
+          <w:rtl w:val="0"/>
+        </w:rPr>
+        <w:t xml:space="preserve">Les remises de sprint devront être faites sur la branche dev</w:t>
+      </w:r>
+    </w:p>
+    <w:p>
+      <w:pPr>
+        <w:rPr/>
+      </w:pPr>
+      <w:r>
+        <w:rPr>
+          <w:rtl w:val="0"/>
+        </w:rPr>
+        <w:t xml:space="preserve">La remise finale devront être fait sur la branche master</w:t>
+      </w:r>
+    </w:p>
+    <w:p>
+      <w:pPr>
+        <w:rPr/>
+      </w:pPr>
+      <w:r>
+        <w:rPr>
+          <w:rtl w:val="0"/>
+        </w:rPr>
       </w:r>
     </w:p>
     <w:p>
@@ -7674,7 +8811,7 @@
     </w:p>
     <w:tbl>
       <w:tblPr>
-        <w:tblStyle w:val="Table10"/>
+        <w:tblStyle w:val="Table12"/>
         <w:tblW w:w="9360.0" w:type="dxa"/>
         <w:jc w:val="left"/>
         <w:tblInd w:w="100.0" w:type="pct"/>
@@ -7692,14 +8829,14 @@
       <w:tblGrid>
         <w:gridCol w:w="840"/>
         <w:gridCol w:w="4755"/>
-        <w:gridCol w:w="2220"/>
-        <w:gridCol w:w="1545"/>
+        <w:gridCol w:w="1845"/>
+        <w:gridCol w:w="1920"/>
         <w:tblGridChange w:id="0">
           <w:tblGrid>
             <w:gridCol w:w="840"/>
             <w:gridCol w:w="4755"/>
-            <w:gridCol w:w="2220"/>
-            <w:gridCol w:w="1545"/>
+            <w:gridCol w:w="1845"/>
+            <w:gridCol w:w="1920"/>
           </w:tblGrid>
         </w:tblGridChange>
       </w:tblGrid>
@@ -7824,7 +8961,7 @@
                 <w:szCs w:val="22"/>
                 <w:rtl w:val="0"/>
               </w:rPr>
-              <w:t xml:space="preserve">Date</w:t>
+              <w:t xml:space="preserve">Date </w:t>
             </w:r>
           </w:p>
         </w:tc>
@@ -7872,7 +9009,7 @@
             <w:pPr>
               <w:numPr>
                 <w:ilvl w:val="0"/>
-                <w:numId w:val="16"/>
+                <w:numId w:val="15"/>
               </w:numPr>
               <w:ind w:left="720" w:hanging="360"/>
             </w:pPr>
@@ -7887,7 +9024,7 @@
             <w:pPr>
               <w:numPr>
                 <w:ilvl w:val="0"/>
-                <w:numId w:val="16"/>
+                <w:numId w:val="15"/>
               </w:numPr>
               <w:ind w:left="720" w:hanging="360"/>
             </w:pPr>
@@ -7902,7 +9039,7 @@
             <w:pPr>
               <w:numPr>
                 <w:ilvl w:val="0"/>
-                <w:numId w:val="16"/>
+                <w:numId w:val="15"/>
               </w:numPr>
               <w:ind w:left="720" w:hanging="360"/>
             </w:pPr>
@@ -7917,7 +9054,7 @@
             <w:pPr>
               <w:numPr>
                 <w:ilvl w:val="0"/>
-                <w:numId w:val="16"/>
+                <w:numId w:val="15"/>
               </w:numPr>
               <w:ind w:left="720" w:hanging="360"/>
             </w:pPr>
@@ -7932,7 +9069,7 @@
             <w:pPr>
               <w:numPr>
                 <w:ilvl w:val="0"/>
-                <w:numId w:val="16"/>
+                <w:numId w:val="15"/>
               </w:numPr>
               <w:ind w:left="720" w:hanging="360"/>
             </w:pPr>
@@ -7947,7 +9084,7 @@
             <w:pPr>
               <w:numPr>
                 <w:ilvl w:val="0"/>
-                <w:numId w:val="16"/>
+                <w:numId w:val="15"/>
               </w:numPr>
               <w:ind w:left="720" w:hanging="360"/>
             </w:pPr>
@@ -7962,7 +9099,7 @@
             <w:pPr>
               <w:numPr>
                 <w:ilvl w:val="0"/>
-                <w:numId w:val="16"/>
+                <w:numId w:val="15"/>
               </w:numPr>
               <w:ind w:left="720" w:hanging="360"/>
             </w:pPr>
@@ -7977,7 +9114,7 @@
             <w:pPr>
               <w:numPr>
                 <w:ilvl w:val="0"/>
-                <w:numId w:val="16"/>
+                <w:numId w:val="15"/>
               </w:numPr>
               <w:ind w:left="720" w:hanging="360"/>
             </w:pPr>
@@ -8109,7 +9246,104 @@
               <w:rPr>
                 <w:rtl w:val="0"/>
               </w:rPr>
-              <w:t xml:space="preserve">2 février 2021</w:t>
+              <w:t xml:space="preserve">Du 20 janvier 2021</w:t>
+            </w:r>
+          </w:p>
+          <w:p>
+            <w:pPr>
+              <w:jc w:val="center"/>
+              <w:rPr/>
+            </w:pPr>
+            <w:r>
+              <w:rPr>
+                <w:rtl w:val="0"/>
+              </w:rPr>
+              <w:t xml:space="preserve">Au 2 février 2021</w:t>
+            </w:r>
+          </w:p>
+          <w:p>
+            <w:pPr>
+              <w:jc w:val="center"/>
+              <w:rPr/>
+            </w:pPr>
+            <w:r>
+              <w:rPr>
+                <w:rtl w:val="0"/>
+              </w:rPr>
+            </w:r>
+          </w:p>
+          <w:p>
+            <w:pPr>
+              <w:jc w:val="center"/>
+              <w:rPr/>
+            </w:pPr>
+            <w:r>
+              <w:rPr>
+                <w:rtl w:val="0"/>
+              </w:rPr>
+            </w:r>
+          </w:p>
+        </w:tc>
+      </w:tr>
+      <w:tr>
+        <w:trPr>
+          <w:trHeight w:val="400" w:hRule="atLeast"/>
+        </w:trPr>
+        <w:tc>
+          <w:tcPr>
+            <w:shd w:fill="d9d9d9" w:val="clear"/>
+            <w:tcMar>
+              <w:top w:w="100.0" w:type="dxa"/>
+              <w:left w:w="100.0" w:type="dxa"/>
+              <w:bottom w:w="100.0" w:type="dxa"/>
+              <w:right w:w="100.0" w:type="dxa"/>
+            </w:tcMar>
+            <w:vAlign w:val="top"/>
+          </w:tcPr>
+          <w:p>
+            <w:pPr>
+              <w:jc w:val="center"/>
+              <w:rPr>
+                <w:b w:val="1"/>
+              </w:rPr>
+            </w:pPr>
+            <w:r>
+              <w:rPr>
+                <w:b w:val="1"/>
+                <w:sz w:val="22"/>
+                <w:szCs w:val="22"/>
+                <w:rtl w:val="0"/>
+              </w:rPr>
+              <w:t xml:space="preserve">Jalon</w:t>
+            </w:r>
+            <w:r>
+              <w:rPr>
+                <w:rtl w:val="0"/>
+              </w:rPr>
+            </w:r>
+          </w:p>
+        </w:tc>
+        <w:tc>
+          <w:tcPr>
+            <w:gridSpan w:val="3"/>
+            <w:shd w:fill="d9d9d9" w:val="clear"/>
+            <w:tcMar>
+              <w:top w:w="100.0" w:type="dxa"/>
+              <w:left w:w="100.0" w:type="dxa"/>
+              <w:bottom w:w="100.0" w:type="dxa"/>
+              <w:right w:w="100.0" w:type="dxa"/>
+            </w:tcMar>
+            <w:vAlign w:val="top"/>
+          </w:tcPr>
+          <w:p>
+            <w:pPr>
+              <w:rPr/>
+            </w:pPr>
+            <w:r>
+              <w:rPr>
+                <w:rtl w:val="0"/>
+              </w:rPr>
+              <w:t xml:space="preserve">Premières communications entre les clients fonctionnelles</w:t>
             </w:r>
           </w:p>
         </w:tc>
@@ -8316,7 +9550,41 @@
               <w:rPr>
                 <w:rtl w:val="0"/>
               </w:rPr>
-              <w:t xml:space="preserve">16 février 2021</w:t>
+              <w:t xml:space="preserve">Du 3 février 2021</w:t>
+            </w:r>
+          </w:p>
+          <w:p>
+            <w:pPr>
+              <w:jc w:val="center"/>
+              <w:rPr/>
+            </w:pPr>
+            <w:r>
+              <w:rPr>
+                <w:rtl w:val="0"/>
+              </w:rPr>
+              <w:t xml:space="preserve">Au 16 février 2021</w:t>
+            </w:r>
+          </w:p>
+          <w:p>
+            <w:pPr>
+              <w:jc w:val="center"/>
+              <w:rPr/>
+            </w:pPr>
+            <w:r>
+              <w:rPr>
+                <w:rtl w:val="0"/>
+              </w:rPr>
+            </w:r>
+          </w:p>
+          <w:p>
+            <w:pPr>
+              <w:jc w:val="center"/>
+              <w:rPr/>
+            </w:pPr>
+            <w:r>
+              <w:rPr>
+                <w:rtl w:val="0"/>
+              </w:rPr>
             </w:r>
           </w:p>
         </w:tc>
@@ -8343,14 +9611,22 @@
             <w:r>
               <w:rPr>
                 <w:b w:val="1"/>
-                <w:rtl w:val="0"/>
-              </w:rPr>
-              <w:t xml:space="preserve">Remise</w:t>
-            </w:r>
-          </w:p>
-        </w:tc>
-        <w:tc>
-          <w:tcPr>
+                <w:sz w:val="22"/>
+                <w:szCs w:val="22"/>
+                <w:rtl w:val="0"/>
+              </w:rPr>
+              <w:t xml:space="preserve">Jalon</w:t>
+            </w:r>
+            <w:r>
+              <w:rPr>
+                <w:rtl w:val="0"/>
+              </w:rPr>
+            </w:r>
+          </w:p>
+        </w:tc>
+        <w:tc>
+          <w:tcPr>
+            <w:gridSpan w:val="3"/>
             <w:shd w:fill="d9d9d9" w:val="clear"/>
             <w:tcMar>
               <w:top w:w="100.0" w:type="dxa"/>
@@ -8362,17 +9638,18 @@
           </w:tcPr>
           <w:p>
             <w:pPr>
-              <w:ind w:left="720" w:hanging="360"/>
               <w:rPr/>
             </w:pPr>
             <w:r>
               <w:rPr>
                 <w:rtl w:val="0"/>
               </w:rPr>
-              <w:t xml:space="preserve">Réponse à l’appel d’offres</w:t>
-            </w:r>
-          </w:p>
-        </w:tc>
+              <w:t xml:space="preserve">Finir les exigences pour la réponse à l’appel d’offre</w:t>
+            </w:r>
+          </w:p>
+        </w:tc>
+      </w:tr>
+      <w:tr>
         <w:tc>
           <w:tcPr>
             <w:shd w:fill="d9d9d9" w:val="clear"/>
@@ -8386,12 +9663,17 @@
           </w:tcPr>
           <w:p>
             <w:pPr>
-              <w:rPr/>
-            </w:pPr>
-            <w:r>
-              <w:rPr>
-                <w:rtl w:val="0"/>
-              </w:rPr>
+              <w:jc w:val="center"/>
+              <w:rPr>
+                <w:b w:val="1"/>
+              </w:rPr>
+            </w:pPr>
+            <w:r>
+              <w:rPr>
+                <w:b w:val="1"/>
+                <w:rtl w:val="0"/>
+              </w:rPr>
+              <w:t xml:space="preserve">Remise</w:t>
             </w:r>
           </w:p>
         </w:tc>
@@ -8408,6 +9690,52 @@
           </w:tcPr>
           <w:p>
             <w:pPr>
+              <w:ind w:left="720" w:hanging="360"/>
+              <w:rPr/>
+            </w:pPr>
+            <w:r>
+              <w:rPr>
+                <w:rtl w:val="0"/>
+              </w:rPr>
+              <w:t xml:space="preserve">Réponse à l’appel d’offres</w:t>
+            </w:r>
+          </w:p>
+        </w:tc>
+        <w:tc>
+          <w:tcPr>
+            <w:shd w:fill="d9d9d9" w:val="clear"/>
+            <w:tcMar>
+              <w:top w:w="100.0" w:type="dxa"/>
+              <w:left w:w="100.0" w:type="dxa"/>
+              <w:bottom w:w="100.0" w:type="dxa"/>
+              <w:right w:w="100.0" w:type="dxa"/>
+            </w:tcMar>
+            <w:vAlign w:val="top"/>
+          </w:tcPr>
+          <w:p>
+            <w:pPr>
+              <w:rPr/>
+            </w:pPr>
+            <w:r>
+              <w:rPr>
+                <w:rtl w:val="0"/>
+              </w:rPr>
+            </w:r>
+          </w:p>
+        </w:tc>
+        <w:tc>
+          <w:tcPr>
+            <w:shd w:fill="d9d9d9" w:val="clear"/>
+            <w:tcMar>
+              <w:top w:w="100.0" w:type="dxa"/>
+              <w:left w:w="100.0" w:type="dxa"/>
+              <w:bottom w:w="100.0" w:type="dxa"/>
+              <w:right w:w="100.0" w:type="dxa"/>
+            </w:tcMar>
+            <w:vAlign w:val="top"/>
+          </w:tcPr>
+          <w:p>
+            <w:pPr>
               <w:jc w:val="center"/>
               <w:rPr/>
             </w:pPr>
@@ -8674,7 +10002,101 @@
               <w:rPr>
                 <w:rtl w:val="0"/>
               </w:rPr>
-              <w:t xml:space="preserve">2 mars 2021</w:t>
+              <w:t xml:space="preserve">Du 17 février 2021</w:t>
+            </w:r>
+          </w:p>
+          <w:p>
+            <w:pPr>
+              <w:jc w:val="center"/>
+              <w:rPr/>
+            </w:pPr>
+            <w:r>
+              <w:rPr>
+                <w:rtl w:val="0"/>
+              </w:rPr>
+              <w:t xml:space="preserve">Au 2 mars 2021</w:t>
+            </w:r>
+          </w:p>
+          <w:p>
+            <w:pPr>
+              <w:jc w:val="center"/>
+              <w:rPr/>
+            </w:pPr>
+            <w:r>
+              <w:rPr>
+                <w:rtl w:val="0"/>
+              </w:rPr>
+            </w:r>
+          </w:p>
+          <w:p>
+            <w:pPr>
+              <w:jc w:val="center"/>
+              <w:rPr/>
+            </w:pPr>
+            <w:r>
+              <w:rPr>
+                <w:rtl w:val="0"/>
+              </w:rPr>
+            </w:r>
+          </w:p>
+        </w:tc>
+      </w:tr>
+      <w:tr>
+        <w:tc>
+          <w:tcPr>
+            <w:shd w:fill="d9d9d9" w:val="clear"/>
+            <w:tcMar>
+              <w:top w:w="100.0" w:type="dxa"/>
+              <w:left w:w="100.0" w:type="dxa"/>
+              <w:bottom w:w="100.0" w:type="dxa"/>
+              <w:right w:w="100.0" w:type="dxa"/>
+            </w:tcMar>
+            <w:vAlign w:val="top"/>
+          </w:tcPr>
+          <w:p>
+            <w:pPr>
+              <w:jc w:val="center"/>
+              <w:rPr>
+                <w:b w:val="1"/>
+              </w:rPr>
+            </w:pPr>
+            <w:r>
+              <w:rPr>
+                <w:b w:val="1"/>
+                <w:sz w:val="22"/>
+                <w:szCs w:val="22"/>
+                <w:rtl w:val="0"/>
+              </w:rPr>
+              <w:t xml:space="preserve">Jalon</w:t>
+            </w:r>
+            <w:r>
+              <w:rPr>
+                <w:rtl w:val="0"/>
+              </w:rPr>
+            </w:r>
+          </w:p>
+        </w:tc>
+        <w:tc>
+          <w:tcPr>
+            <w:gridSpan w:val="3"/>
+            <w:shd w:fill="d9d9d9" w:val="clear"/>
+            <w:tcMar>
+              <w:top w:w="100.0" w:type="dxa"/>
+              <w:left w:w="100.0" w:type="dxa"/>
+              <w:bottom w:w="100.0" w:type="dxa"/>
+              <w:right w:w="100.0" w:type="dxa"/>
+            </w:tcMar>
+            <w:vAlign w:val="top"/>
+          </w:tcPr>
+          <w:p>
+            <w:pPr>
+              <w:rPr/>
+            </w:pPr>
+            <w:r>
+              <w:rPr>
+                <w:rtl w:val="0"/>
+              </w:rPr>
+              <w:t xml:space="preserve">Finir les fonctionnalités nécessaires aux parties</w:t>
             </w:r>
           </w:p>
         </w:tc>
@@ -8745,7 +10167,70 @@
               <w:rPr>
                 <w:rtl w:val="0"/>
               </w:rPr>
-              <w:t xml:space="preserve">Tutoriel - non interactif</w:t>
+              <w:t xml:space="preserve">Effets visuels et sonores (Lourd)</w:t>
+            </w:r>
+          </w:p>
+          <w:p>
+            <w:pPr>
+              <w:numPr>
+                <w:ilvl w:val="0"/>
+                <w:numId w:val="14"/>
+              </w:numPr>
+              <w:ind w:left="720" w:hanging="360"/>
+            </w:pPr>
+            <w:r>
+              <w:rPr>
+                <w:rtl w:val="0"/>
+              </w:rPr>
+              <w:t xml:space="preserve">Effets visuels et sonores (Léger)</w:t>
+            </w:r>
+          </w:p>
+          <w:p>
+            <w:pPr>
+              <w:numPr>
+                <w:ilvl w:val="0"/>
+                <w:numId w:val="14"/>
+              </w:numPr>
+              <w:ind w:left="720" w:hanging="360"/>
+              <w:rPr>
+                <w:u w:val="none"/>
+              </w:rPr>
+            </w:pPr>
+            <w:r>
+              <w:rPr>
+                <w:rtl w:val="0"/>
+              </w:rPr>
+              <w:t xml:space="preserve">Lobby - Créer, rejoindre et quitter (Serveur)</w:t>
+            </w:r>
+          </w:p>
+          <w:p>
+            <w:pPr>
+              <w:numPr>
+                <w:ilvl w:val="0"/>
+                <w:numId w:val="14"/>
+              </w:numPr>
+              <w:ind w:left="720" w:hanging="360"/>
+            </w:pPr>
+            <w:r>
+              <w:rPr>
+                <w:rtl w:val="0"/>
+              </w:rPr>
+              <w:t xml:space="preserve">Lobby - Créer, rejoindre et quitter (Lourd)</w:t>
+            </w:r>
+          </w:p>
+          <w:p>
+            <w:pPr>
+              <w:numPr>
+                <w:ilvl w:val="0"/>
+                <w:numId w:val="14"/>
+              </w:numPr>
+              <w:ind w:left="720" w:hanging="360"/>
+            </w:pPr>
+            <w:r>
+              <w:rPr>
+                <w:rtl w:val="0"/>
+              </w:rPr>
+              <w:t xml:space="preserve">Lobby - Créer, rejoindre et quitter (Léger)</w:t>
             </w:r>
           </w:p>
           <w:p>
@@ -8858,7 +10343,51 @@
               <w:rPr>
                 <w:rtl w:val="0"/>
               </w:rPr>
-              <w:t xml:space="preserve">4 heures</w:t>
+              <w:t xml:space="preserve">8 heures</w:t>
+            </w:r>
+          </w:p>
+          <w:p>
+            <w:pPr>
+              <w:rPr/>
+            </w:pPr>
+            <w:r>
+              <w:rPr>
+                <w:rtl w:val="0"/>
+              </w:rPr>
+              <w:t xml:space="preserve">16 heures</w:t>
+            </w:r>
+          </w:p>
+          <w:p>
+            <w:pPr>
+              <w:rPr/>
+            </w:pPr>
+            <w:r>
+              <w:rPr>
+                <w:rtl w:val="0"/>
+              </w:rPr>
+              <w:t xml:space="preserve">16 heures</w:t>
+            </w:r>
+          </w:p>
+          <w:p>
+            <w:pPr>
+              <w:rPr/>
+            </w:pPr>
+            <w:r>
+              <w:rPr>
+                <w:rtl w:val="0"/>
+              </w:rPr>
+              <w:t xml:space="preserve">16 heures</w:t>
+            </w:r>
+          </w:p>
+          <w:p>
+            <w:pPr>
+              <w:rPr/>
+            </w:pPr>
+            <w:r>
+              <w:rPr>
+                <w:rtl w:val="0"/>
+              </w:rPr>
+              <w:t xml:space="preserve">8 heures</w:t>
             </w:r>
           </w:p>
           <w:p>
@@ -8921,7 +10450,101 @@
               <w:rPr>
                 <w:rtl w:val="0"/>
               </w:rPr>
-              <w:t xml:space="preserve">16 mars 2021</w:t>
+              <w:t xml:space="preserve">Du 3 mars 2021</w:t>
+            </w:r>
+          </w:p>
+          <w:p>
+            <w:pPr>
+              <w:jc w:val="center"/>
+              <w:rPr/>
+            </w:pPr>
+            <w:r>
+              <w:rPr>
+                <w:rtl w:val="0"/>
+              </w:rPr>
+              <w:t xml:space="preserve">Au 16 mars 2021</w:t>
+            </w:r>
+          </w:p>
+          <w:p>
+            <w:pPr>
+              <w:jc w:val="center"/>
+              <w:rPr/>
+            </w:pPr>
+            <w:r>
+              <w:rPr>
+                <w:rtl w:val="0"/>
+              </w:rPr>
+            </w:r>
+          </w:p>
+          <w:p>
+            <w:pPr>
+              <w:jc w:val="center"/>
+              <w:rPr/>
+            </w:pPr>
+            <w:r>
+              <w:rPr>
+                <w:rtl w:val="0"/>
+              </w:rPr>
+            </w:r>
+          </w:p>
+        </w:tc>
+      </w:tr>
+      <w:tr>
+        <w:tc>
+          <w:tcPr>
+            <w:shd w:fill="d9d9d9" w:val="clear"/>
+            <w:tcMar>
+              <w:top w:w="100.0" w:type="dxa"/>
+              <w:left w:w="100.0" w:type="dxa"/>
+              <w:bottom w:w="100.0" w:type="dxa"/>
+              <w:right w:w="100.0" w:type="dxa"/>
+            </w:tcMar>
+            <w:vAlign w:val="top"/>
+          </w:tcPr>
+          <w:p>
+            <w:pPr>
+              <w:jc w:val="center"/>
+              <w:rPr>
+                <w:b w:val="1"/>
+              </w:rPr>
+            </w:pPr>
+            <w:r>
+              <w:rPr>
+                <w:b w:val="1"/>
+                <w:sz w:val="22"/>
+                <w:szCs w:val="22"/>
+                <w:rtl w:val="0"/>
+              </w:rPr>
+              <w:t xml:space="preserve">Jalon</w:t>
+            </w:r>
+            <w:r>
+              <w:rPr>
+                <w:rtl w:val="0"/>
+              </w:rPr>
+            </w:r>
+          </w:p>
+        </w:tc>
+        <w:tc>
+          <w:tcPr>
+            <w:gridSpan w:val="3"/>
+            <w:shd w:fill="d9d9d9" w:val="clear"/>
+            <w:tcMar>
+              <w:top w:w="100.0" w:type="dxa"/>
+              <w:left w:w="100.0" w:type="dxa"/>
+              <w:bottom w:w="100.0" w:type="dxa"/>
+              <w:right w:w="100.0" w:type="dxa"/>
+            </w:tcMar>
+            <w:vAlign w:val="top"/>
+          </w:tcPr>
+          <w:p>
+            <w:pPr>
+              <w:rPr/>
+            </w:pPr>
+            <w:r>
+              <w:rPr>
+                <w:rtl w:val="0"/>
+              </w:rPr>
+              <w:t xml:space="preserve">Finir la partie classique</w:t>
             </w:r>
           </w:p>
         </w:tc>
@@ -8977,7 +10600,22 @@
               <w:rPr>
                 <w:rtl w:val="0"/>
               </w:rPr>
-              <w:t xml:space="preserve">Effets visuels et sonores</w:t>
+              <w:t xml:space="preserve">Tutoriel - non interactif (Lourd)</w:t>
+            </w:r>
+          </w:p>
+          <w:p>
+            <w:pPr>
+              <w:numPr>
+                <w:ilvl w:val="0"/>
+                <w:numId w:val="5"/>
+              </w:numPr>
+              <w:ind w:left="720" w:hanging="360"/>
+            </w:pPr>
+            <w:r>
+              <w:rPr>
+                <w:rtl w:val="0"/>
+              </w:rPr>
+              <w:t xml:space="preserve">Tutoriel - non interactif (Léger)</w:t>
             </w:r>
           </w:p>
           <w:p>
@@ -9057,7 +10695,18 @@
               <w:rPr>
                 <w:rtl w:val="0"/>
               </w:rPr>
-              <w:t xml:space="preserve">4 heures</w:t>
+              <w:t xml:space="preserve">8 heures</w:t>
+            </w:r>
+          </w:p>
+          <w:p>
+            <w:pPr>
+              <w:rPr/>
+            </w:pPr>
+            <w:r>
+              <w:rPr>
+                <w:rtl w:val="0"/>
+              </w:rPr>
+              <w:t xml:space="preserve">8 heures</w:t>
             </w:r>
           </w:p>
           <w:p>
@@ -9123,7 +10772,101 @@
               <w:rPr>
                 <w:rtl w:val="0"/>
               </w:rPr>
-              <w:t xml:space="preserve">30 mars 2021</w:t>
+              <w:t xml:space="preserve">Du 17 mars 2021</w:t>
+            </w:r>
+          </w:p>
+          <w:p>
+            <w:pPr>
+              <w:jc w:val="center"/>
+              <w:rPr/>
+            </w:pPr>
+            <w:r>
+              <w:rPr>
+                <w:rtl w:val="0"/>
+              </w:rPr>
+              <w:t xml:space="preserve">Au 30 mars 2021</w:t>
+            </w:r>
+          </w:p>
+          <w:p>
+            <w:pPr>
+              <w:jc w:val="center"/>
+              <w:rPr/>
+            </w:pPr>
+            <w:r>
+              <w:rPr>
+                <w:rtl w:val="0"/>
+              </w:rPr>
+            </w:r>
+          </w:p>
+          <w:p>
+            <w:pPr>
+              <w:jc w:val="center"/>
+              <w:rPr/>
+            </w:pPr>
+            <w:r>
+              <w:rPr>
+                <w:rtl w:val="0"/>
+              </w:rPr>
+            </w:r>
+          </w:p>
+        </w:tc>
+      </w:tr>
+      <w:tr>
+        <w:tc>
+          <w:tcPr>
+            <w:shd w:fill="d9d9d9" w:val="clear"/>
+            <w:tcMar>
+              <w:top w:w="100.0" w:type="dxa"/>
+              <w:left w:w="100.0" w:type="dxa"/>
+              <w:bottom w:w="100.0" w:type="dxa"/>
+              <w:right w:w="100.0" w:type="dxa"/>
+            </w:tcMar>
+            <w:vAlign w:val="top"/>
+          </w:tcPr>
+          <w:p>
+            <w:pPr>
+              <w:jc w:val="center"/>
+              <w:rPr>
+                <w:b w:val="1"/>
+              </w:rPr>
+            </w:pPr>
+            <w:r>
+              <w:rPr>
+                <w:b w:val="1"/>
+                <w:sz w:val="22"/>
+                <w:szCs w:val="22"/>
+                <w:rtl w:val="0"/>
+              </w:rPr>
+              <w:t xml:space="preserve">Jalon</w:t>
+            </w:r>
+            <w:r>
+              <w:rPr>
+                <w:rtl w:val="0"/>
+              </w:rPr>
+            </w:r>
+          </w:p>
+        </w:tc>
+        <w:tc>
+          <w:tcPr>
+            <w:gridSpan w:val="3"/>
+            <w:shd w:fill="d9d9d9" w:val="clear"/>
+            <w:tcMar>
+              <w:top w:w="100.0" w:type="dxa"/>
+              <w:left w:w="100.0" w:type="dxa"/>
+              <w:bottom w:w="100.0" w:type="dxa"/>
+              <w:right w:w="100.0" w:type="dxa"/>
+            </w:tcMar>
+            <w:vAlign w:val="top"/>
+          </w:tcPr>
+          <w:p>
+            <w:pPr>
+              <w:rPr/>
+            </w:pPr>
+            <w:r>
+              <w:rPr>
+                <w:rtl w:val="0"/>
+              </w:rPr>
+              <w:t xml:space="preserve">Finir tous les modes de jeu</w:t>
             </w:r>
           </w:p>
         </w:tc>
@@ -9216,6 +10959,87 @@
               <w:t xml:space="preserve">Rédaction des résultats de tests</w:t>
             </w:r>
           </w:p>
+          <w:p>
+            <w:pPr>
+              <w:numPr>
+                <w:ilvl w:val="0"/>
+                <w:numId w:val="4"/>
+              </w:numPr>
+              <w:ind w:left="720" w:hanging="360"/>
+              <w:rPr>
+                <w:u w:val="none"/>
+              </w:rPr>
+            </w:pPr>
+            <w:r>
+              <w:rPr>
+                <w:rtl w:val="0"/>
+              </w:rPr>
+              <w:t xml:space="preserve">Corriger les bogues (Serveur)</w:t>
+            </w:r>
+          </w:p>
+          <w:p>
+            <w:pPr>
+              <w:numPr>
+                <w:ilvl w:val="0"/>
+                <w:numId w:val="4"/>
+              </w:numPr>
+              <w:ind w:left="720" w:hanging="360"/>
+            </w:pPr>
+            <w:r>
+              <w:rPr>
+                <w:rtl w:val="0"/>
+              </w:rPr>
+              <w:t xml:space="preserve">Corriger les bogues (Lourd)</w:t>
+            </w:r>
+          </w:p>
+          <w:p>
+            <w:pPr>
+              <w:numPr>
+                <w:ilvl w:val="0"/>
+                <w:numId w:val="4"/>
+              </w:numPr>
+              <w:ind w:left="720" w:hanging="360"/>
+            </w:pPr>
+            <w:r>
+              <w:rPr>
+                <w:rtl w:val="0"/>
+              </w:rPr>
+              <w:t xml:space="preserve">Corriger les bogues (Léger)</w:t>
+            </w:r>
+          </w:p>
+          <w:p>
+            <w:pPr>
+              <w:numPr>
+                <w:ilvl w:val="0"/>
+                <w:numId w:val="4"/>
+              </w:numPr>
+              <w:ind w:left="720" w:hanging="360"/>
+              <w:rPr>
+                <w:u w:val="none"/>
+              </w:rPr>
+            </w:pPr>
+            <w:r>
+              <w:rPr>
+                <w:rtl w:val="0"/>
+              </w:rPr>
+              <w:t xml:space="preserve">Ajustements UI-UX (Lourd)</w:t>
+            </w:r>
+          </w:p>
+          <w:p>
+            <w:pPr>
+              <w:numPr>
+                <w:ilvl w:val="0"/>
+                <w:numId w:val="4"/>
+              </w:numPr>
+              <w:ind w:left="720" w:hanging="360"/>
+            </w:pPr>
+            <w:r>
+              <w:rPr>
+                <w:rtl w:val="0"/>
+              </w:rPr>
+              <w:t xml:space="preserve">Ajustements UI-UX (Léger)</w:t>
+            </w:r>
+          </w:p>
         </w:tc>
         <w:tc>
           <w:tcPr>
@@ -9269,6 +11093,61 @@
               <w:t xml:space="preserve">16 heures</w:t>
             </w:r>
           </w:p>
+          <w:p>
+            <w:pPr>
+              <w:rPr/>
+            </w:pPr>
+            <w:r>
+              <w:rPr>
+                <w:rtl w:val="0"/>
+              </w:rPr>
+              <w:t xml:space="preserve">24 heures</w:t>
+            </w:r>
+          </w:p>
+          <w:p>
+            <w:pPr>
+              <w:rPr/>
+            </w:pPr>
+            <w:r>
+              <w:rPr>
+                <w:rtl w:val="0"/>
+              </w:rPr>
+              <w:t xml:space="preserve">16 heures</w:t>
+            </w:r>
+          </w:p>
+          <w:p>
+            <w:pPr>
+              <w:rPr/>
+            </w:pPr>
+            <w:r>
+              <w:rPr>
+                <w:rtl w:val="0"/>
+              </w:rPr>
+              <w:t xml:space="preserve">24 heures</w:t>
+            </w:r>
+          </w:p>
+          <w:p>
+            <w:pPr>
+              <w:rPr/>
+            </w:pPr>
+            <w:r>
+              <w:rPr>
+                <w:rtl w:val="0"/>
+              </w:rPr>
+              <w:t xml:space="preserve">8 heures</w:t>
+            </w:r>
+          </w:p>
+          <w:p>
+            <w:pPr>
+              <w:rPr/>
+            </w:pPr>
+            <w:r>
+              <w:rPr>
+                <w:rtl w:val="0"/>
+              </w:rPr>
+              <w:t xml:space="preserve">8 heures</w:t>
+            </w:r>
+          </w:p>
         </w:tc>
         <w:tc>
           <w:tcPr>
@@ -9290,7 +11169,41 @@
               <w:rPr>
                 <w:rtl w:val="0"/>
               </w:rPr>
-              <w:t xml:space="preserve">13 avril 2021</w:t>
+              <w:t xml:space="preserve">Du 31 mars 2021</w:t>
+            </w:r>
+          </w:p>
+          <w:p>
+            <w:pPr>
+              <w:jc w:val="center"/>
+              <w:rPr/>
+            </w:pPr>
+            <w:r>
+              <w:rPr>
+                <w:rtl w:val="0"/>
+              </w:rPr>
+              <w:t xml:space="preserve">Au 19 avril 2021</w:t>
+            </w:r>
+          </w:p>
+          <w:p>
+            <w:pPr>
+              <w:jc w:val="center"/>
+              <w:rPr/>
+            </w:pPr>
+            <w:r>
+              <w:rPr>
+                <w:rtl w:val="0"/>
+              </w:rPr>
+            </w:r>
+          </w:p>
+          <w:p>
+            <w:pPr>
+              <w:jc w:val="center"/>
+              <w:rPr/>
+            </w:pPr>
+            <w:r>
+              <w:rPr>
+                <w:rtl w:val="0"/>
+              </w:rPr>
             </w:r>
           </w:p>
         </w:tc>
@@ -9317,14 +11230,22 @@
             <w:r>
               <w:rPr>
                 <w:b w:val="1"/>
-                <w:rtl w:val="0"/>
-              </w:rPr>
-              <w:t xml:space="preserve">Remise</w:t>
-            </w:r>
-          </w:p>
-        </w:tc>
-        <w:tc>
-          <w:tcPr>
+                <w:sz w:val="22"/>
+                <w:szCs w:val="22"/>
+                <w:rtl w:val="0"/>
+              </w:rPr>
+              <w:t xml:space="preserve">Jalon</w:t>
+            </w:r>
+            <w:r>
+              <w:rPr>
+                <w:rtl w:val="0"/>
+              </w:rPr>
+            </w:r>
+          </w:p>
+        </w:tc>
+        <w:tc>
+          <w:tcPr>
+            <w:gridSpan w:val="3"/>
             <w:shd w:fill="d9d9d9" w:val="clear"/>
             <w:tcMar>
               <w:top w:w="100.0" w:type="dxa"/>
@@ -9336,20 +11257,18 @@
           </w:tcPr>
           <w:p>
             <w:pPr>
-              <w:numPr>
-                <w:ilvl w:val="0"/>
-                <w:numId w:val="15"/>
-              </w:numPr>
-              <w:ind w:left="720" w:hanging="360"/>
-            </w:pPr>
-            <w:r>
-              <w:rPr>
-                <w:rtl w:val="0"/>
-              </w:rPr>
-              <w:t xml:space="preserve">Révision du projet final</w:t>
-            </w:r>
-          </w:p>
-        </w:tc>
+              <w:rPr/>
+            </w:pPr>
+            <w:r>
+              <w:rPr>
+                <w:rtl w:val="0"/>
+              </w:rPr>
+              <w:t xml:space="preserve">Finir le projet </w:t>
+            </w:r>
+          </w:p>
+        </w:tc>
+      </w:tr>
+      <w:tr>
         <w:tc>
           <w:tcPr>
             <w:shd w:fill="d9d9d9" w:val="clear"/>
@@ -9363,13 +11282,17 @@
           </w:tcPr>
           <w:p>
             <w:pPr>
-              <w:rPr/>
-            </w:pPr>
-            <w:r>
-              <w:rPr>
-                <w:rtl w:val="0"/>
-              </w:rPr>
-              <w:t xml:space="preserve">32 heures</w:t>
+              <w:jc w:val="center"/>
+              <w:rPr>
+                <w:b w:val="1"/>
+              </w:rPr>
+            </w:pPr>
+            <w:r>
+              <w:rPr>
+                <w:b w:val="1"/>
+                <w:rtl w:val="0"/>
+              </w:rPr>
+              <w:t xml:space="preserve">Remise</w:t>
             </w:r>
           </w:p>
         </w:tc>
@@ -9386,19 +11309,17 @@
           </w:tcPr>
           <w:p>
             <w:pPr>
-              <w:jc w:val="center"/>
+              <w:ind w:left="720" w:firstLine="0"/>
               <w:rPr/>
             </w:pPr>
             <w:r>
               <w:rPr>
                 <w:rtl w:val="0"/>
               </w:rPr>
-              <w:t xml:space="preserve">19 avril 2021</w:t>
-            </w:r>
-          </w:p>
-        </w:tc>
-      </w:tr>
-      <w:tr>
+              <w:t xml:space="preserve">Révision du projet final</w:t>
+            </w:r>
+          </w:p>
+        </w:tc>
         <w:tc>
           <w:tcPr>
             <w:shd w:fill="d9d9d9" w:val="clear"/>
@@ -9412,17 +11333,13 @@
           </w:tcPr>
           <w:p>
             <w:pPr>
-              <w:jc w:val="center"/>
-              <w:rPr>
-                <w:b w:val="1"/>
-              </w:rPr>
-            </w:pPr>
-            <w:r>
-              <w:rPr>
-                <w:b w:val="1"/>
-                <w:rtl w:val="0"/>
-              </w:rPr>
-              <w:t xml:space="preserve">Total</w:t>
+              <w:rPr/>
+            </w:pPr>
+            <w:r>
+              <w:rPr>
+                <w:rtl w:val="0"/>
+              </w:rPr>
+              <w:t xml:space="preserve">32 heures</w:t>
             </w:r>
           </w:p>
         </w:tc>
@@ -9439,16 +11356,19 @@
           </w:tcPr>
           <w:p>
             <w:pPr>
-              <w:ind w:left="720" w:hanging="360"/>
+              <w:jc w:val="center"/>
               <w:rPr/>
             </w:pPr>
             <w:r>
               <w:rPr>
                 <w:rtl w:val="0"/>
               </w:rPr>
-            </w:r>
-          </w:p>
-        </w:tc>
+              <w:t xml:space="preserve">19 avril 2021</w:t>
+            </w:r>
+          </w:p>
+        </w:tc>
+      </w:tr>
+      <w:tr>
         <w:tc>
           <w:tcPr>
             <w:shd w:fill="d9d9d9" w:val="clear"/>
@@ -9462,13 +11382,17 @@
           </w:tcPr>
           <w:p>
             <w:pPr>
-              <w:rPr/>
-            </w:pPr>
-            <w:r>
-              <w:rPr>
-                <w:rtl w:val="0"/>
-              </w:rPr>
-              <w:t xml:space="preserve">712 heures</w:t>
+              <w:jc w:val="center"/>
+              <w:rPr>
+                <w:b w:val="1"/>
+              </w:rPr>
+            </w:pPr>
+            <w:r>
+              <w:rPr>
+                <w:b w:val="1"/>
+                <w:rtl w:val="0"/>
+              </w:rPr>
+              <w:t xml:space="preserve">Total</w:t>
             </w:r>
           </w:p>
         </w:tc>
@@ -9485,6 +11409,52 @@
           </w:tcPr>
           <w:p>
             <w:pPr>
+              <w:ind w:left="720" w:hanging="360"/>
+              <w:rPr/>
+            </w:pPr>
+            <w:r>
+              <w:rPr>
+                <w:rtl w:val="0"/>
+              </w:rPr>
+            </w:r>
+          </w:p>
+        </w:tc>
+        <w:tc>
+          <w:tcPr>
+            <w:shd w:fill="d9d9d9" w:val="clear"/>
+            <w:tcMar>
+              <w:top w:w="100.0" w:type="dxa"/>
+              <w:left w:w="100.0" w:type="dxa"/>
+              <w:bottom w:w="100.0" w:type="dxa"/>
+              <w:right w:w="100.0" w:type="dxa"/>
+            </w:tcMar>
+            <w:vAlign w:val="top"/>
+          </w:tcPr>
+          <w:p>
+            <w:pPr>
+              <w:rPr/>
+            </w:pPr>
+            <w:r>
+              <w:rPr>
+                <w:rtl w:val="0"/>
+              </w:rPr>
+              <w:t xml:space="preserve">864 heures</w:t>
+            </w:r>
+          </w:p>
+        </w:tc>
+        <w:tc>
+          <w:tcPr>
+            <w:shd w:fill="d9d9d9" w:val="clear"/>
+            <w:tcMar>
+              <w:top w:w="100.0" w:type="dxa"/>
+              <w:left w:w="100.0" w:type="dxa"/>
+              <w:bottom w:w="100.0" w:type="dxa"/>
+              <w:right w:w="100.0" w:type="dxa"/>
+            </w:tcMar>
+            <w:vAlign w:val="top"/>
+          </w:tcPr>
+          <w:p>
+            <w:pPr>
               <w:jc w:val="center"/>
               <w:rPr/>
             </w:pPr>
@@ -9594,11 +11564,22 @@
         <w:rPr>
           <w:rtl w:val="0"/>
         </w:rPr>
+        <w:t xml:space="preserve">Le tableau suivant représente les exigences souhaitables qui ne seront pas implémentées avec leur estimation de temps.</w:t>
+      </w:r>
+    </w:p>
+    <w:p>
+      <w:pPr>
+        <w:rPr/>
+      </w:pPr>
+      <w:r>
+        <w:rPr>
+          <w:rtl w:val="0"/>
+        </w:rPr>
       </w:r>
     </w:p>
     <w:tbl>
       <w:tblPr>
-        <w:tblStyle w:val="Table11"/>
+        <w:tblStyle w:val="Table13"/>
         <w:tblW w:w="9360.0" w:type="dxa"/>
         <w:jc w:val="left"/>
         <w:tblInd w:w="100.0" w:type="pct"/>
@@ -9736,6 +11717,7 @@
                 <w:numId w:val="6"/>
               </w:numPr>
               <w:ind w:left="720" w:hanging="360"/>
+              <w:rPr/>
             </w:pPr>
             <w:r>
               <w:rPr>
@@ -9816,7 +11798,7 @@
               <w:rPr>
                 <w:rtl w:val="0"/>
               </w:rPr>
-              <w:t xml:space="preserve">8 heures</w:t>
+              <w:t xml:space="preserve">16 heures</w:t>
             </w:r>
           </w:p>
           <w:p>
@@ -9897,6 +11879,380 @@
           <w:rtl w:val="0"/>
         </w:rPr>
         <w:t xml:space="preserve">Tous les membres de l’équipe sont des étudiants en génie logiciel à l’école Polytechnique de Montréal. Ayant tous un cursus universitaire similaire, tous les membres de l’équipe devraient être à l’aise avec les technologies suivantes: </w:t>
+      </w:r>
+    </w:p>
+    <w:p>
+      <w:pPr>
+        <w:numPr>
+          <w:ilvl w:val="0"/>
+          <w:numId w:val="16"/>
+        </w:numPr>
+        <w:ind w:left="720" w:hanging="360"/>
+        <w:jc w:val="both"/>
+        <w:rPr>
+          <w:u w:val="none"/>
+        </w:rPr>
+      </w:pPr>
+      <w:r>
+        <w:rPr>
+          <w:rtl w:val="0"/>
+        </w:rPr>
+        <w:t xml:space="preserve">Angular</w:t>
+      </w:r>
+    </w:p>
+    <w:p>
+      <w:pPr>
+        <w:numPr>
+          <w:ilvl w:val="0"/>
+          <w:numId w:val="16"/>
+        </w:numPr>
+        <w:ind w:left="720" w:hanging="360"/>
+        <w:jc w:val="both"/>
+        <w:rPr>
+          <w:u w:val="none"/>
+        </w:rPr>
+      </w:pPr>
+      <w:r>
+        <w:rPr>
+          <w:rtl w:val="0"/>
+        </w:rPr>
+        <w:t xml:space="preserve">HTML, CSS, JavaScript, TypeScript</w:t>
+      </w:r>
+    </w:p>
+    <w:p>
+      <w:pPr>
+        <w:numPr>
+          <w:ilvl w:val="0"/>
+          <w:numId w:val="16"/>
+        </w:numPr>
+        <w:ind w:left="720" w:hanging="360"/>
+        <w:jc w:val="both"/>
+        <w:rPr>
+          <w:u w:val="none"/>
+        </w:rPr>
+      </w:pPr>
+      <w:r>
+        <w:rPr>
+          <w:rtl w:val="0"/>
+        </w:rPr>
+        <w:t xml:space="preserve">Nodejs</w:t>
+      </w:r>
+    </w:p>
+    <w:p>
+      <w:pPr>
+        <w:numPr>
+          <w:ilvl w:val="0"/>
+          <w:numId w:val="16"/>
+        </w:numPr>
+        <w:ind w:left="720" w:hanging="360"/>
+        <w:jc w:val="both"/>
+        <w:rPr>
+          <w:u w:val="none"/>
+        </w:rPr>
+      </w:pPr>
+      <w:r>
+        <w:rPr>
+          <w:rtl w:val="0"/>
+        </w:rPr>
+        <w:t xml:space="preserve">NoSQL, SQL, PostgreSQL</w:t>
+      </w:r>
+    </w:p>
+    <w:p>
+      <w:pPr>
+        <w:ind w:left="0" w:firstLine="0"/>
+        <w:rPr/>
+      </w:pPr>
+      <w:r>
+        <w:rPr>
+          <w:rtl w:val="0"/>
+        </w:rPr>
+      </w:r>
+    </w:p>
+    <w:p>
+      <w:pPr>
+        <w:rPr/>
+      </w:pPr>
+      <w:r>
+        <w:rPr>
+          <w:rtl w:val="0"/>
+        </w:rPr>
+        <w:t xml:space="preserve">Augustin Bouchard:</w:t>
+      </w:r>
+    </w:p>
+    <w:p>
+      <w:pPr>
+        <w:rPr/>
+      </w:pPr>
+      <w:r>
+        <w:rPr>
+          <w:rtl w:val="0"/>
+        </w:rPr>
+        <w:t xml:space="preserve">Connaissances additionnelles:</w:t>
+      </w:r>
+    </w:p>
+    <w:p>
+      <w:pPr>
+        <w:numPr>
+          <w:ilvl w:val="0"/>
+          <w:numId w:val="3"/>
+        </w:numPr>
+        <w:ind w:left="720" w:hanging="360"/>
+        <w:rPr>
+          <w:u w:val="none"/>
+        </w:rPr>
+      </w:pPr>
+      <w:r>
+        <w:rPr>
+          <w:rtl w:val="0"/>
+        </w:rPr>
+        <w:t xml:space="preserve">Migration de projet c#</w:t>
+      </w:r>
+    </w:p>
+    <w:p>
+      <w:pPr>
+        <w:numPr>
+          <w:ilvl w:val="0"/>
+          <w:numId w:val="3"/>
+        </w:numPr>
+        <w:ind w:left="720" w:hanging="360"/>
+        <w:rPr>
+          <w:u w:val="none"/>
+        </w:rPr>
+      </w:pPr>
+      <w:r>
+        <w:rPr>
+          <w:rtl w:val="0"/>
+        </w:rPr>
+        <w:t xml:space="preserve">Automatiser le déploiement logiciel du packaging</w:t>
+      </w:r>
+    </w:p>
+    <w:p>
+      <w:pPr>
+        <w:ind w:left="0" w:firstLine="0"/>
+        <w:rPr/>
+      </w:pPr>
+      <w:r>
+        <w:rPr>
+          <w:rtl w:val="0"/>
+        </w:rPr>
+        <w:t xml:space="preserve">Responsabilités: </w:t>
+      </w:r>
+    </w:p>
+    <w:p>
+      <w:pPr>
+        <w:numPr>
+          <w:ilvl w:val="0"/>
+          <w:numId w:val="13"/>
+        </w:numPr>
+        <w:ind w:left="720" w:hanging="360"/>
+        <w:rPr>
+          <w:u w:val="none"/>
+        </w:rPr>
+      </w:pPr>
+      <w:r>
+        <w:rPr>
+          <w:rtl w:val="0"/>
+        </w:rPr>
+        <w:t xml:space="preserve">Rédaction de documents</w:t>
+      </w:r>
+    </w:p>
+    <w:p>
+      <w:pPr>
+        <w:numPr>
+          <w:ilvl w:val="0"/>
+          <w:numId w:val="13"/>
+        </w:numPr>
+        <w:ind w:left="720" w:hanging="360"/>
+        <w:rPr>
+          <w:u w:val="none"/>
+        </w:rPr>
+      </w:pPr>
+      <w:r>
+        <w:rPr>
+          <w:rtl w:val="0"/>
+        </w:rPr>
+        <w:t xml:space="preserve">Gestion de projet</w:t>
+      </w:r>
+    </w:p>
+    <w:p>
+      <w:pPr>
+        <w:numPr>
+          <w:ilvl w:val="0"/>
+          <w:numId w:val="13"/>
+        </w:numPr>
+        <w:ind w:left="720" w:hanging="360"/>
+        <w:rPr>
+          <w:u w:val="none"/>
+        </w:rPr>
+      </w:pPr>
+      <w:r>
+        <w:rPr>
+          <w:rtl w:val="0"/>
+        </w:rPr>
+        <w:t xml:space="preserve">Frontend Android</w:t>
+      </w:r>
+    </w:p>
+    <w:p>
+      <w:pPr>
+        <w:numPr>
+          <w:ilvl w:val="0"/>
+          <w:numId w:val="13"/>
+        </w:numPr>
+        <w:ind w:left="720" w:hanging="360"/>
+        <w:rPr>
+          <w:u w:val="none"/>
+        </w:rPr>
+      </w:pPr>
+      <w:r>
+        <w:rPr>
+          <w:rtl w:val="0"/>
+        </w:rPr>
+        <w:t xml:space="preserve">Design UI</w:t>
+      </w:r>
+    </w:p>
+    <w:p>
+      <w:pPr>
+        <w:ind w:left="0" w:firstLine="0"/>
+        <w:rPr/>
+      </w:pPr>
+      <w:r>
+        <w:rPr>
+          <w:rtl w:val="0"/>
+        </w:rPr>
+      </w:r>
+    </w:p>
+    <w:p>
+      <w:pPr>
+        <w:rPr/>
+      </w:pPr>
+      <w:r>
+        <w:rPr>
+          <w:rtl w:val="0"/>
+        </w:rPr>
+        <w:t xml:space="preserve">Félix Dumont:</w:t>
+      </w:r>
+    </w:p>
+    <w:p>
+      <w:pPr>
+        <w:rPr/>
+      </w:pPr>
+      <w:r>
+        <w:rPr>
+          <w:rtl w:val="0"/>
+        </w:rPr>
+        <w:t xml:space="preserve">Connaissance additionnelles:</w:t>
+      </w:r>
+    </w:p>
+    <w:p>
+      <w:pPr>
+        <w:numPr>
+          <w:ilvl w:val="0"/>
+          <w:numId w:val="11"/>
+        </w:numPr>
+        <w:ind w:left="720" w:hanging="360"/>
+        <w:rPr>
+          <w:u w:val="none"/>
+        </w:rPr>
+      </w:pPr>
+      <w:r>
+        <w:rPr>
+          <w:rtl w:val="0"/>
+        </w:rPr>
+        <w:t xml:space="preserve">Communication entre clients(sockets) en C#</w:t>
+      </w:r>
+    </w:p>
+    <w:p>
+      <w:pPr>
+        <w:numPr>
+          <w:ilvl w:val="0"/>
+          <w:numId w:val="11"/>
+        </w:numPr>
+        <w:ind w:left="720" w:hanging="360"/>
+        <w:rPr>
+          <w:u w:val="none"/>
+        </w:rPr>
+      </w:pPr>
+      <w:r>
+        <w:rPr>
+          <w:rtl w:val="0"/>
+        </w:rPr>
+        <w:t xml:space="preserve">Gestion base de données </w:t>
+      </w:r>
+    </w:p>
+    <w:p>
+      <w:pPr>
+        <w:rPr/>
+      </w:pPr>
+      <w:r>
+        <w:rPr>
+          <w:rtl w:val="0"/>
+        </w:rPr>
+        <w:t xml:space="preserve">Responsabilités: </w:t>
+      </w:r>
+    </w:p>
+    <w:p>
+      <w:pPr>
+        <w:numPr>
+          <w:ilvl w:val="0"/>
+          <w:numId w:val="13"/>
+        </w:numPr>
+        <w:ind w:left="720" w:hanging="360"/>
+      </w:pPr>
+      <w:r>
+        <w:rPr>
+          <w:rtl w:val="0"/>
+        </w:rPr>
+        <w:t xml:space="preserve">Base de donnée</w:t>
+      </w:r>
+    </w:p>
+    <w:p>
+      <w:pPr>
+        <w:numPr>
+          <w:ilvl w:val="0"/>
+          <w:numId w:val="13"/>
+        </w:numPr>
+        <w:ind w:left="720" w:hanging="360"/>
+        <w:rPr>
+          <w:u w:val="none"/>
+        </w:rPr>
+      </w:pPr>
+      <w:r>
+        <w:rPr>
+          <w:rtl w:val="0"/>
+        </w:rPr>
+        <w:t xml:space="preserve">Backend Android</w:t>
+      </w:r>
+    </w:p>
+    <w:p>
+      <w:pPr>
+        <w:rPr/>
+      </w:pPr>
+      <w:r>
+        <w:rPr>
+          <w:rtl w:val="0"/>
+        </w:rPr>
+      </w:r>
+    </w:p>
+    <w:p>
+      <w:pPr>
+        <w:rPr/>
+      </w:pPr>
+      <w:r>
+        <w:rPr>
+          <w:rtl w:val="0"/>
+        </w:rPr>
+        <w:t xml:space="preserve">Guilhem Dubois</w:t>
+      </w:r>
+    </w:p>
+    <w:p>
+      <w:pPr>
+        <w:rPr/>
+      </w:pPr>
+      <w:r>
+        <w:rPr>
+          <w:rtl w:val="0"/>
+        </w:rPr>
+        <w:t xml:space="preserve">Connaissances additionnelles:</w:t>
       </w:r>
     </w:p>
     <w:p>
@@ -9906,7 +12262,6 @@
           <w:numId w:val="17"/>
         </w:numPr>
         <w:ind w:left="720" w:hanging="360"/>
-        <w:jc w:val="both"/>
         <w:rPr>
           <w:u w:val="none"/>
         </w:rPr>
@@ -9922,10 +12277,9 @@
       <w:pPr>
         <w:numPr>
           <w:ilvl w:val="0"/>
-          <w:numId w:val="17"/>
+          <w:numId w:val="12"/>
         </w:numPr>
         <w:ind w:left="720" w:hanging="360"/>
-        <w:jc w:val="both"/>
         <w:rPr>
           <w:u w:val="none"/>
         </w:rPr>
@@ -9934,119 +12288,11 @@
         <w:rPr>
           <w:rtl w:val="0"/>
         </w:rPr>
-        <w:t xml:space="preserve">HTML, CSS, JavaScript, TypeScript</w:t>
-      </w:r>
-    </w:p>
-    <w:p>
-      <w:pPr>
-        <w:numPr>
-          <w:ilvl w:val="0"/>
-          <w:numId w:val="17"/>
-        </w:numPr>
-        <w:ind w:left="720" w:hanging="360"/>
-        <w:jc w:val="both"/>
-        <w:rPr>
-          <w:u w:val="none"/>
-        </w:rPr>
-      </w:pPr>
-      <w:r>
-        <w:rPr>
-          <w:rtl w:val="0"/>
-        </w:rPr>
-        <w:t xml:space="preserve">Nodejs</w:t>
-      </w:r>
-    </w:p>
-    <w:p>
-      <w:pPr>
-        <w:numPr>
-          <w:ilvl w:val="0"/>
-          <w:numId w:val="17"/>
-        </w:numPr>
-        <w:ind w:left="720" w:hanging="360"/>
-        <w:jc w:val="both"/>
-        <w:rPr>
-          <w:u w:val="none"/>
-        </w:rPr>
-      </w:pPr>
-      <w:r>
-        <w:rPr>
-          <w:rtl w:val="0"/>
-        </w:rPr>
-        <w:t xml:space="preserve">NoSQL, SQL, PostgreSQL</w:t>
-      </w:r>
-    </w:p>
-    <w:p>
-      <w:pPr>
-        <w:ind w:left="0" w:firstLine="0"/>
-        <w:rPr/>
-      </w:pPr>
-      <w:r>
-        <w:rPr>
-          <w:rtl w:val="0"/>
-        </w:rPr>
-      </w:r>
-    </w:p>
-    <w:p>
-      <w:pPr>
-        <w:rPr/>
-      </w:pPr>
-      <w:r>
-        <w:rPr>
-          <w:rtl w:val="0"/>
-        </w:rPr>
-        <w:t xml:space="preserve">Augustin Bouchard:</w:t>
-      </w:r>
-    </w:p>
-    <w:p>
-      <w:pPr>
-        <w:rPr/>
-      </w:pPr>
-      <w:r>
-        <w:rPr>
-          <w:rtl w:val="0"/>
-        </w:rPr>
-        <w:t xml:space="preserve">Connaissances additionnelles:</w:t>
-      </w:r>
-    </w:p>
-    <w:p>
-      <w:pPr>
-        <w:numPr>
-          <w:ilvl w:val="0"/>
-          <w:numId w:val="3"/>
-        </w:numPr>
-        <w:ind w:left="720" w:hanging="360"/>
-        <w:rPr>
-          <w:u w:val="none"/>
-        </w:rPr>
-      </w:pPr>
-      <w:r>
-        <w:rPr>
-          <w:rtl w:val="0"/>
-        </w:rPr>
-        <w:t xml:space="preserve">Migration de projet c#</w:t>
-      </w:r>
-    </w:p>
-    <w:p>
-      <w:pPr>
-        <w:numPr>
-          <w:ilvl w:val="0"/>
-          <w:numId w:val="3"/>
-        </w:numPr>
-        <w:ind w:left="720" w:hanging="360"/>
-        <w:rPr>
-          <w:u w:val="none"/>
-        </w:rPr>
-      </w:pPr>
-      <w:r>
-        <w:rPr>
-          <w:rtl w:val="0"/>
-        </w:rPr>
-        <w:t xml:space="preserve">Automatiser le déploiement logiciel du packaging</w:t>
-      </w:r>
-    </w:p>
-    <w:p>
-      <w:pPr>
-        <w:ind w:left="0" w:firstLine="0"/>
+        <w:t xml:space="preserve">Langage et requêtes SQL</w:t>
+      </w:r>
+    </w:p>
+    <w:p>
+      <w:pPr>
         <w:rPr/>
       </w:pPr>
       <w:r>
@@ -10063,15 +12309,12 @@
           <w:numId w:val="13"/>
         </w:numPr>
         <w:ind w:left="720" w:hanging="360"/>
-        <w:rPr>
-          <w:u w:val="none"/>
-        </w:rPr>
-      </w:pPr>
-      <w:r>
-        <w:rPr>
-          <w:rtl w:val="0"/>
-        </w:rPr>
-        <w:t xml:space="preserve">Rédaction de documents</w:t>
+      </w:pPr>
+      <w:r>
+        <w:rPr>
+          <w:rtl w:val="0"/>
+        </w:rPr>
+        <w:t xml:space="preserve">Base de données</w:t>
       </w:r>
     </w:p>
     <w:p>
@@ -10089,7 +12332,7 @@
         <w:rPr>
           <w:rtl w:val="0"/>
         </w:rPr>
-        <w:t xml:space="preserve">Gestion de projet</w:t>
+        <w:t xml:space="preserve">Backend Electron</w:t>
       </w:r>
     </w:p>
     <w:p>
@@ -10107,7 +12350,7 @@
         <w:rPr>
           <w:rtl w:val="0"/>
         </w:rPr>
-        <w:t xml:space="preserve">Frontend Android</w:t>
+        <w:t xml:space="preserve">Frontend Electron</w:t>
       </w:r>
     </w:p>
     <w:p>
@@ -10125,87 +12368,7 @@
         <w:rPr>
           <w:rtl w:val="0"/>
         </w:rPr>
-        <w:t xml:space="preserve">Design UI</w:t>
-      </w:r>
-    </w:p>
-    <w:p>
-      <w:pPr>
-        <w:ind w:left="0" w:firstLine="0"/>
-        <w:rPr/>
-      </w:pPr>
-      <w:r>
-        <w:rPr>
-          <w:rtl w:val="0"/>
-        </w:rPr>
-      </w:r>
-    </w:p>
-    <w:p>
-      <w:pPr>
-        <w:rPr/>
-      </w:pPr>
-      <w:r>
-        <w:rPr>
-          <w:rtl w:val="0"/>
-        </w:rPr>
-        <w:t xml:space="preserve">Félix Dumont:</w:t>
-      </w:r>
-    </w:p>
-    <w:p>
-      <w:pPr>
-        <w:rPr/>
-      </w:pPr>
-      <w:r>
-        <w:rPr>
-          <w:rtl w:val="0"/>
-        </w:rPr>
-        <w:t xml:space="preserve">Connaissance additionnelles:</w:t>
-      </w:r>
-    </w:p>
-    <w:p>
-      <w:pPr>
-        <w:numPr>
-          <w:ilvl w:val="0"/>
-          <w:numId w:val="11"/>
-        </w:numPr>
-        <w:ind w:left="720" w:hanging="360"/>
-        <w:rPr>
-          <w:u w:val="none"/>
-        </w:rPr>
-      </w:pPr>
-      <w:r>
-        <w:rPr>
-          <w:rtl w:val="0"/>
-        </w:rPr>
-        <w:t xml:space="preserve">Communication entre clients(sockets) en C#</w:t>
-      </w:r>
-    </w:p>
-    <w:p>
-      <w:pPr>
-        <w:numPr>
-          <w:ilvl w:val="0"/>
-          <w:numId w:val="11"/>
-        </w:numPr>
-        <w:ind w:left="720" w:hanging="360"/>
-        <w:rPr>
-          <w:u w:val="none"/>
-        </w:rPr>
-      </w:pPr>
-      <w:r>
-        <w:rPr>
-          <w:rtl w:val="0"/>
-        </w:rPr>
-        <w:t xml:space="preserve">Gestion base de données </w:t>
-      </w:r>
-    </w:p>
-    <w:p>
-      <w:pPr>
-        <w:rPr/>
-      </w:pPr>
-      <w:r>
-        <w:rPr>
-          <w:rtl w:val="0"/>
-        </w:rPr>
-        <w:t xml:space="preserve">Responsabilités: </w:t>
+        <w:t xml:space="preserve">Rédaction de diagrammes UML</w:t>
       </w:r>
     </w:p>
     <w:p>
@@ -10215,21 +12378,6 @@
           <w:numId w:val="13"/>
         </w:numPr>
         <w:ind w:left="720" w:hanging="360"/>
-      </w:pPr>
-      <w:r>
-        <w:rPr>
-          <w:rtl w:val="0"/>
-        </w:rPr>
-        <w:t xml:space="preserve">Base de donnée</w:t>
-      </w:r>
-    </w:p>
-    <w:p>
-      <w:pPr>
-        <w:numPr>
-          <w:ilvl w:val="0"/>
-          <w:numId w:val="13"/>
-        </w:numPr>
-        <w:ind w:left="720" w:hanging="360"/>
         <w:rPr>
           <w:u w:val="none"/>
         </w:rPr>
@@ -10238,7 +12386,7 @@
         <w:rPr>
           <w:rtl w:val="0"/>
         </w:rPr>
-        <w:t xml:space="preserve">Backend Android</w:t>
+        <w:t xml:space="preserve">Gardien du temps (ramène à l’ordre si on dépasse les temps)</w:t>
       </w:r>
     </w:p>
     <w:p>
@@ -10259,7 +12407,6 @@
         <w:rPr>
           <w:rtl w:val="0"/>
         </w:rPr>
-        <w:t xml:space="preserve">Guilhem Dubois</w:t>
       </w:r>
     </w:p>
     <w:p>
@@ -10270,7 +12417,18 @@
         <w:rPr>
           <w:rtl w:val="0"/>
         </w:rPr>
-        <w:t xml:space="preserve">Connaissances additionnelles:</w:t>
+        <w:t xml:space="preserve">Julien Desalliers:</w:t>
+      </w:r>
+    </w:p>
+    <w:p>
+      <w:pPr>
+        <w:rPr/>
+      </w:pPr>
+      <w:r>
+        <w:rPr>
+          <w:rtl w:val="0"/>
+        </w:rPr>
+        <w:t xml:space="preserve">Connaissance additionnelles:</w:t>
       </w:r>
     </w:p>
     <w:p>
@@ -10288,190 +12446,14 @@
         <w:rPr>
           <w:rtl w:val="0"/>
         </w:rPr>
-        <w:t xml:space="preserve">Angular</w:t>
+        <w:t xml:space="preserve">Développement android</w:t>
       </w:r>
     </w:p>
     <w:p>
       <w:pPr>
         <w:numPr>
           <w:ilvl w:val="0"/>
-          <w:numId w:val="12"/>
-        </w:numPr>
-        <w:ind w:left="720" w:hanging="360"/>
-        <w:rPr>
-          <w:u w:val="none"/>
-        </w:rPr>
-      </w:pPr>
-      <w:r>
-        <w:rPr>
-          <w:rtl w:val="0"/>
-        </w:rPr>
-        <w:t xml:space="preserve">Langage et requêtes SQL</w:t>
-      </w:r>
-    </w:p>
-    <w:p>
-      <w:pPr>
-        <w:rPr/>
-      </w:pPr>
-      <w:r>
-        <w:rPr>
-          <w:rtl w:val="0"/>
-        </w:rPr>
-        <w:t xml:space="preserve">Responsabilités: </w:t>
-      </w:r>
-    </w:p>
-    <w:p>
-      <w:pPr>
-        <w:numPr>
-          <w:ilvl w:val="0"/>
-          <w:numId w:val="13"/>
-        </w:numPr>
-        <w:ind w:left="720" w:hanging="360"/>
-      </w:pPr>
-      <w:r>
-        <w:rPr>
-          <w:rtl w:val="0"/>
-        </w:rPr>
-        <w:t xml:space="preserve">Base de données</w:t>
-      </w:r>
-    </w:p>
-    <w:p>
-      <w:pPr>
-        <w:numPr>
-          <w:ilvl w:val="0"/>
-          <w:numId w:val="13"/>
-        </w:numPr>
-        <w:ind w:left="720" w:hanging="360"/>
-        <w:rPr>
-          <w:u w:val="none"/>
-        </w:rPr>
-      </w:pPr>
-      <w:r>
-        <w:rPr>
-          <w:rtl w:val="0"/>
-        </w:rPr>
-        <w:t xml:space="preserve">Backend Electron</w:t>
-      </w:r>
-    </w:p>
-    <w:p>
-      <w:pPr>
-        <w:numPr>
-          <w:ilvl w:val="0"/>
-          <w:numId w:val="13"/>
-        </w:numPr>
-        <w:ind w:left="720" w:hanging="360"/>
-        <w:rPr>
-          <w:u w:val="none"/>
-        </w:rPr>
-      </w:pPr>
-      <w:r>
-        <w:rPr>
-          <w:rtl w:val="0"/>
-        </w:rPr>
-        <w:t xml:space="preserve">Frontend Electron</w:t>
-      </w:r>
-    </w:p>
-    <w:p>
-      <w:pPr>
-        <w:numPr>
-          <w:ilvl w:val="0"/>
-          <w:numId w:val="13"/>
-        </w:numPr>
-        <w:ind w:left="720" w:hanging="360"/>
-        <w:rPr>
-          <w:u w:val="none"/>
-        </w:rPr>
-      </w:pPr>
-      <w:r>
-        <w:rPr>
-          <w:rtl w:val="0"/>
-        </w:rPr>
-        <w:t xml:space="preserve">Rédaction de diagrammes UML</w:t>
-      </w:r>
-    </w:p>
-    <w:p>
-      <w:pPr>
-        <w:numPr>
-          <w:ilvl w:val="0"/>
-          <w:numId w:val="13"/>
-        </w:numPr>
-        <w:ind w:left="720" w:hanging="360"/>
-        <w:rPr>
-          <w:u w:val="none"/>
-        </w:rPr>
-      </w:pPr>
-      <w:r>
-        <w:rPr>
-          <w:rtl w:val="0"/>
-        </w:rPr>
-        <w:t xml:space="preserve">Gardien du temps (ramène à l’ordre si on dépasse les temps)</w:t>
-      </w:r>
-    </w:p>
-    <w:p>
-      <w:pPr>
-        <w:rPr/>
-      </w:pPr>
-      <w:r>
-        <w:rPr>
-          <w:rtl w:val="0"/>
-        </w:rPr>
-      </w:r>
-    </w:p>
-    <w:p>
-      <w:pPr>
-        <w:rPr/>
-      </w:pPr>
-      <w:r>
-        <w:rPr>
-          <w:rtl w:val="0"/>
-        </w:rPr>
-      </w:r>
-    </w:p>
-    <w:p>
-      <w:pPr>
-        <w:rPr/>
-      </w:pPr>
-      <w:r>
-        <w:rPr>
-          <w:rtl w:val="0"/>
-        </w:rPr>
-        <w:t xml:space="preserve">Julien Desalliers:</w:t>
-      </w:r>
-    </w:p>
-    <w:p>
-      <w:pPr>
-        <w:rPr/>
-      </w:pPr>
-      <w:r>
-        <w:rPr>
-          <w:rtl w:val="0"/>
-        </w:rPr>
-        <w:t xml:space="preserve">Connaissance additionnelles:</w:t>
-      </w:r>
-    </w:p>
-    <w:p>
-      <w:pPr>
-        <w:numPr>
-          <w:ilvl w:val="0"/>
-          <w:numId w:val="19"/>
-        </w:numPr>
-        <w:ind w:left="720" w:hanging="360"/>
-        <w:rPr>
-          <w:u w:val="none"/>
-        </w:rPr>
-      </w:pPr>
-      <w:r>
-        <w:rPr>
-          <w:rtl w:val="0"/>
-        </w:rPr>
-        <w:t xml:space="preserve">Développement android</w:t>
-      </w:r>
-    </w:p>
-    <w:p>
-      <w:pPr>
-        <w:numPr>
-          <w:ilvl w:val="0"/>
-          <w:numId w:val="19"/>
+          <w:numId w:val="18"/>
         </w:numPr>
         <w:ind w:left="720" w:hanging="360"/>
         <w:rPr>
@@ -10994,7 +12976,7 @@
         <w:rPr>
           <w:rtl w:val="0"/>
         </w:rPr>
-        <w:t xml:space="preserve">Développeurs: 536 heures personne de développement + 120 heures-personne de rencontre = 656 heures-personne</w:t>
+        <w:t xml:space="preserve">Développeurs: 688 heures personne de développement + 120 heures-personne de rencontre = 808 heures-personne</w:t>
       </w:r>
     </w:p>
     <w:p>
@@ -11015,13 +12997,13 @@
         <w:rPr>
           <w:rtl w:val="0"/>
         </w:rPr>
-        <w:t xml:space="preserve">Selon les estimations préparées dans l’échéancier du projet, le total est estimé à 92 10</w:t>
-      </w:r>
-      <w:r>
-        <w:rPr>
-          <w:rtl w:val="0"/>
-        </w:rPr>
-        <w:t xml:space="preserve">0$ + tx</w:t>
+        <w:t xml:space="preserve">Selon les estimations préparées dans l’échéancier du projet, le total est estimé à 107 300</w:t>
+      </w:r>
+      <w:r>
+        <w:rPr>
+          <w:rtl w:val="0"/>
+        </w:rPr>
+        <w:t xml:space="preserve">$ + tx</w:t>
       </w:r>
       <w:r>
         <w:rPr>
@@ -11038,7 +13020,6 @@
         <w:rPr>
           <w:rtl w:val="0"/>
         </w:rPr>
-        <w:t xml:space="preserve">L’équipe préconise un contrat  livraison clé en main. </w:t>
       </w:r>
     </w:p>
     <w:p>
@@ -11049,7 +13030,28 @@
         <w:rPr>
           <w:rtl w:val="0"/>
         </w:rPr>
-        <w:t xml:space="preserve">Polytechnique doit approuver une liste d’exigences. Ces exigences ne pourront pas être changées après l’approbation. </w:t>
+        <w:t xml:space="preserve">Étant donné que l’équipe se doit de livrer le produit final le 19 avril, qu’on connait la demande, les spécifications détaillées et les exigences et qu’il y a un suivi minimal des travaux, l’équipe préconise un contrat  livraison clé en main. </w:t>
+      </w:r>
+    </w:p>
+    <w:p>
+      <w:pPr>
+        <w:rPr/>
+      </w:pPr>
+      <w:r>
+        <w:rPr>
+          <w:rtl w:val="0"/>
+        </w:rPr>
+      </w:r>
+    </w:p>
+    <w:p>
+      <w:pPr>
+        <w:rPr/>
+      </w:pPr>
+      <w:r>
+        <w:rPr>
+          <w:rtl w:val="0"/>
+        </w:rPr>
+        <w:t xml:space="preserve">Polytechnique doit approuver une liste d’exigences. Ces exigences ne pourront pas être changées après l’approbation à moins d’en discuter avec le client. </w:t>
       </w:r>
     </w:p>
     <w:p>
@@ -13134,116 +15136,6 @@
     <w:lvl w:ilvl="0">
       <w:start w:val="1"/>
       <w:numFmt w:val="bullet"/>
-      <w:lvlText w:val="●"/>
-      <w:lvlJc w:val="left"/>
-      <w:pPr>
-        <w:ind w:left="720" w:hanging="360"/>
-      </w:pPr>
-      <w:rPr>
-        <w:u w:val="none"/>
-      </w:rPr>
-    </w:lvl>
-    <w:lvl w:ilvl="1">
-      <w:start w:val="1"/>
-      <w:numFmt w:val="bullet"/>
-      <w:lvlText w:val="○"/>
-      <w:lvlJc w:val="left"/>
-      <w:pPr>
-        <w:ind w:left="1440" w:hanging="360"/>
-      </w:pPr>
-      <w:rPr>
-        <w:u w:val="none"/>
-      </w:rPr>
-    </w:lvl>
-    <w:lvl w:ilvl="2">
-      <w:start w:val="1"/>
-      <w:numFmt w:val="bullet"/>
-      <w:lvlText w:val="■"/>
-      <w:lvlJc w:val="left"/>
-      <w:pPr>
-        <w:ind w:left="2160" w:hanging="360"/>
-      </w:pPr>
-      <w:rPr>
-        <w:u w:val="none"/>
-      </w:rPr>
-    </w:lvl>
-    <w:lvl w:ilvl="3">
-      <w:start w:val="1"/>
-      <w:numFmt w:val="bullet"/>
-      <w:lvlText w:val="●"/>
-      <w:lvlJc w:val="left"/>
-      <w:pPr>
-        <w:ind w:left="2880" w:hanging="360"/>
-      </w:pPr>
-      <w:rPr>
-        <w:u w:val="none"/>
-      </w:rPr>
-    </w:lvl>
-    <w:lvl w:ilvl="4">
-      <w:start w:val="1"/>
-      <w:numFmt w:val="bullet"/>
-      <w:lvlText w:val="○"/>
-      <w:lvlJc w:val="left"/>
-      <w:pPr>
-        <w:ind w:left="3600" w:hanging="360"/>
-      </w:pPr>
-      <w:rPr>
-        <w:u w:val="none"/>
-      </w:rPr>
-    </w:lvl>
-    <w:lvl w:ilvl="5">
-      <w:start w:val="1"/>
-      <w:numFmt w:val="bullet"/>
-      <w:lvlText w:val="■"/>
-      <w:lvlJc w:val="left"/>
-      <w:pPr>
-        <w:ind w:left="4320" w:hanging="360"/>
-      </w:pPr>
-      <w:rPr>
-        <w:u w:val="none"/>
-      </w:rPr>
-    </w:lvl>
-    <w:lvl w:ilvl="6">
-      <w:start w:val="1"/>
-      <w:numFmt w:val="bullet"/>
-      <w:lvlText w:val="●"/>
-      <w:lvlJc w:val="left"/>
-      <w:pPr>
-        <w:ind w:left="5040" w:hanging="360"/>
-      </w:pPr>
-      <w:rPr>
-        <w:u w:val="none"/>
-      </w:rPr>
-    </w:lvl>
-    <w:lvl w:ilvl="7">
-      <w:start w:val="1"/>
-      <w:numFmt w:val="bullet"/>
-      <w:lvlText w:val="○"/>
-      <w:lvlJc w:val="left"/>
-      <w:pPr>
-        <w:ind w:left="5760" w:hanging="360"/>
-      </w:pPr>
-      <w:rPr>
-        <w:u w:val="none"/>
-      </w:rPr>
-    </w:lvl>
-    <w:lvl w:ilvl="8">
-      <w:start w:val="1"/>
-      <w:numFmt w:val="bullet"/>
-      <w:lvlText w:val="■"/>
-      <w:lvlJc w:val="left"/>
-      <w:pPr>
-        <w:ind w:left="6480" w:hanging="360"/>
-      </w:pPr>
-      <w:rPr>
-        <w:u w:val="none"/>
-      </w:rPr>
-    </w:lvl>
-  </w:abstractNum>
-  <w:abstractNum w:abstractNumId="18">
-    <w:lvl w:ilvl="0">
-      <w:start w:val="1"/>
-      <w:numFmt w:val="bullet"/>
       <w:lvlText w:val="-"/>
       <w:lvlJc w:val="left"/>
       <w:pPr>
@@ -13350,7 +15242,7 @@
       </w:rPr>
     </w:lvl>
   </w:abstractNum>
-  <w:abstractNum w:abstractNumId="19">
+  <w:abstractNum w:abstractNumId="18">
     <w:lvl w:ilvl="0">
       <w:start w:val="1"/>
       <w:numFmt w:val="bullet"/>
@@ -13513,9 +15405,6 @@
   </w:num>
   <w:num w:numId="18">
     <w:abstractNumId w:val="18"/>
-  </w:num>
-  <w:num w:numId="19">
-    <w:abstractNumId w:val="19"/>
   </w:num>
 </w:numbering>
 </file>
@@ -13945,6 +15834,32 @@
       <w:tblStyleRowBandSize w:val="1"/>
       <w:tblStyleColBandSize w:val="1"/>
       <w:tblCellMar>
+        <w:top w:w="0.0" w:type="dxa"/>
+        <w:left w:w="115.0" w:type="dxa"/>
+        <w:bottom w:w="0.0" w:type="dxa"/>
+        <w:right w:w="115.0" w:type="dxa"/>
+      </w:tblCellMar>
+    </w:tblPr>
+  </w:style>
+  <w:style w:type="table" w:styleId="Table11">
+    <w:basedOn w:val="TableNormal"/>
+    <w:tblPr>
+      <w:tblStyleRowBandSize w:val="1"/>
+      <w:tblStyleColBandSize w:val="1"/>
+      <w:tblCellMar>
+        <w:top w:w="0.0" w:type="dxa"/>
+        <w:left w:w="115.0" w:type="dxa"/>
+        <w:bottom w:w="0.0" w:type="dxa"/>
+        <w:right w:w="115.0" w:type="dxa"/>
+      </w:tblCellMar>
+    </w:tblPr>
+  </w:style>
+  <w:style w:type="table" w:styleId="Table12">
+    <w:basedOn w:val="TableNormal"/>
+    <w:tblPr>
+      <w:tblStyleRowBandSize w:val="1"/>
+      <w:tblStyleColBandSize w:val="1"/>
+      <w:tblCellMar>
         <w:top w:w="100.0" w:type="dxa"/>
         <w:left w:w="100.0" w:type="dxa"/>
         <w:bottom w:w="100.0" w:type="dxa"/>
@@ -13952,7 +15867,7 @@
       </w:tblCellMar>
     </w:tblPr>
   </w:style>
-  <w:style w:type="table" w:styleId="Table11">
+  <w:style w:type="table" w:styleId="Table13">
     <w:basedOn w:val="TableNormal"/>
     <w:tblPr>
       <w:tblStyleRowBandSize w:val="1"/>
@@ -14290,7 +16205,7 @@
 
 <file path=customXML/item1.xml><?xml version="1.0" encoding="utf-8"?>
 <go:gDocsCustomXmlDataStorage xmlns:go="http://customooxmlschemas.google.com/" xmlns:r="http://schemas.openxmlformats.org/officeDocument/2006/relationships">
-  <go:docsCustomData xmlns:go="http://customooxmlschemas.google.com/" roundtripDataSignature="AMtx7mgJj4H+JBhjV+hXDbC7V5zjlB3Zdw==">AMUW2mXSzviQY8wf9byh/Ukm2lzVv9/m7eSgEXedfxNooyqJhQXzuuVpyPh0nWe4raQyHE3ZWtGvxDNeby7g/mgVMP/60bJXzkvOAwqpAQ4AptBipz8F5c85xvweQDY1WRNeSL7hJZ03fhQniQPiCnK3C85lCsHhtEg0bk9pcnSznYJDq8Tj2RSQqcNXmuZ8SHlFjvAdyweuriBK1iouRuWcOvGEgD4mAaTBGq8Y+qTnXrr0JFIbUaucKpejBjCaaKhrTlaCFhH7MNgvV+TVl70rwd74I1SUtNMfz5N7jbygJZRiB5SmgbdmS9PHEOhRYhaH5halo3Qv</go:docsCustomData>
+  <go:docsCustomData xmlns:go="http://customooxmlschemas.google.com/" roundtripDataSignature="AMtx7mgJj4H+JBhjV+hXDbC7V5zjlB3Zdw==">AMUW2mUen7yc3uwCpFYMfqY4X+0+R0Lo3UuwjmJmKITERp5S7BUlJKaSkT/cvmsI70PYk8cYhJdfF7KggW03y6CieI6QP1FZ2JA4ZsRJQFEPTup3ZSzC+VD6BDzgV2KLFcpSCjjaaLx3zlvUJbCrboZ8AOa1IVtit/Qv7TOiR/f32k1Fi0FRdd/OV1zEDWCL9/cyMJufv19Oil/pSrjF3/rvCihd3LH+fuC/5Vg/qTCqNTWS/pPBYjc9oT+FERQDN30mdh3l845su6Vxf6Nx/5COgRkexC1xSIAA3YHeNSNQH5vWYInnQsKpN8TKHhXDgSX9eJC0Z1Fb</go:docsCustomData>
 </go:gDocsCustomXmlDataStorage>
 </file>
 

</xml_diff>